<commit_message>
Reglas separadas en memoria y comienzo algoritmo ASDT
</commit_message>
<xml_diff>
--- a/Memoria_ASintactico.docx
+++ b/Memoria_ASintactico.docx
@@ -2888,26 +2888,66 @@
           <w:szCs w:val="28"/>
         </w:rPr>
         <w:lastRenderedPageBreak/>
-        <w:t>GRAMÁTICA</w:t>
+        <w:t>GRAMÁTIC</w:t>
+      </w:r>
+      <w:r>
+        <w:rPr>
+          <w:rStyle w:val="nfasisintenso"/>
+          <w:color w:val="C45911" w:themeColor="accent2" w:themeShade="BF"/>
+          <w:sz w:val="28"/>
+          <w:szCs w:val="28"/>
+        </w:rPr>
+        <w:t>A</w:t>
       </w:r>
     </w:p>
     <w:p>
       <w:pPr>
         <w:pStyle w:val="Ttulo1"/>
         <w:spacing w:before="91"/>
-        <w:ind w:right="367"/>
-        <w:rPr>
+        <w:ind w:left="0" w:right="367"/>
+        <w:rPr>
+          <w:rStyle w:val="nfasisintenso"/>
+          <w:color w:val="C45911" w:themeColor="accent2" w:themeShade="BF"/>
+          <w:sz w:val="28"/>
+          <w:szCs w:val="28"/>
+        </w:rPr>
+      </w:pPr>
+    </w:p>
+    <w:p>
+      <w:pPr>
+        <w:pStyle w:val="Ttulo1"/>
+        <w:spacing w:after="240"/>
+        <w:ind w:left="0" w:right="367"/>
+        <w:rPr>
+          <w:rStyle w:val="nfasisintenso"/>
+          <w:color w:val="833C0B" w:themeColor="accent2" w:themeShade="80"/>
+          <w:sz w:val="28"/>
+          <w:szCs w:val="28"/>
+        </w:rPr>
+      </w:pPr>
+      <w:r>
+        <w:rPr>
+          <w:rFonts w:ascii="Consolas" w:hAnsi="Consolas"/>
+          <w:b w:val="0"/>
+          <w:bCs w:val="0"/>
+          <w:iCs/>
+          <w:color w:val="833C0B" w:themeColor="accent2" w:themeShade="80"/>
           <w:sz w:val="22"/>
           <w:szCs w:val="22"/>
           <w:lang w:val="es-CU"/>
         </w:rPr>
-      </w:pPr>
+        <w:t>// Axioma general</w:t>
+      </w:r>
     </w:p>
     <w:p>
       <w:pPr>
         <w:pStyle w:val="Ttulo1"/>
+        <w:numPr>
+          <w:ilvl w:val="0"/>
+          <w:numId w:val="9"/>
+        </w:numPr>
         <w:spacing w:after="240"/>
-        <w:ind w:left="0" w:right="367"/>
+        <w:ind w:right="367"/>
         <w:jc w:val="both"/>
         <w:rPr>
           <w:rFonts w:ascii="Consolas" w:hAnsi="Consolas"/>
@@ -2944,89 +2984,63 @@
           </w:rPr>
           <m:t xml:space="preserve"> </m:t>
         </m:r>
-        <m:d>
-          <m:dPr>
-            <m:begChr m:val="|"/>
-            <m:endChr m:val="|"/>
-            <m:ctrlPr>
-              <w:rPr>
-                <w:rFonts w:ascii="Cambria Math" w:hAnsi="Cambria Math"/>
-                <w:b w:val="0"/>
-                <w:bCs w:val="0"/>
-                <w:i/>
-                <w:iCs/>
-                <w:sz w:val="22"/>
-                <w:szCs w:val="22"/>
-                <w:lang w:val="en-US"/>
-              </w:rPr>
-            </m:ctrlPr>
-          </m:dPr>
-          <m:e>
-            <m:r>
-              <m:rPr>
-                <m:sty m:val="bi"/>
-              </m:rPr>
-              <w:rPr>
-                <w:rFonts w:ascii="Cambria Math" w:hAnsi="Cambria Math"/>
-                <w:sz w:val="22"/>
-                <w:szCs w:val="22"/>
-                <w:lang w:val="es-CU"/>
-              </w:rPr>
-              <m:t xml:space="preserve"> </m:t>
-            </m:r>
-            <m:r>
-              <m:rPr>
-                <m:sty m:val="bi"/>
-              </m:rPr>
-              <w:rPr>
-                <w:rFonts w:ascii="Cambria Math" w:hAnsi="Cambria Math"/>
-                <w:sz w:val="22"/>
-                <w:szCs w:val="22"/>
-                <w:lang w:val="en-US"/>
-              </w:rPr>
-              <m:t>F</m:t>
-            </m:r>
-            <m:r>
-              <m:rPr>
-                <m:sty m:val="bi"/>
-              </m:rPr>
-              <w:rPr>
-                <w:rFonts w:ascii="Cambria Math" w:hAnsi="Cambria Math"/>
-                <w:sz w:val="22"/>
-                <w:szCs w:val="22"/>
-                <w:lang w:val="es-CU"/>
-              </w:rPr>
-              <m:t xml:space="preserve"> </m:t>
-            </m:r>
-            <m:r>
-              <m:rPr>
-                <m:sty m:val="bi"/>
-              </m:rPr>
-              <w:rPr>
-                <w:rFonts w:ascii="Cambria Math" w:hAnsi="Cambria Math"/>
-                <w:sz w:val="22"/>
-                <w:szCs w:val="22"/>
-                <w:lang w:val="en-US"/>
-              </w:rPr>
-              <m:t>A</m:t>
-            </m:r>
-            <m:r>
-              <m:rPr>
-                <m:sty m:val="bi"/>
-              </m:rPr>
-              <w:rPr>
-                <w:rFonts w:ascii="Cambria Math" w:hAnsi="Cambria Math"/>
-                <w:sz w:val="22"/>
-                <w:szCs w:val="22"/>
-                <w:lang w:val="es-CU"/>
-              </w:rPr>
-              <m:t xml:space="preserve"> </m:t>
-            </m:r>
-          </m:e>
-        </m:d>
+      </m:oMath>
+      <w:r>
+        <w:rPr>
+          <w:b w:val="0"/>
+          <w:bCs w:val="0"/>
+          <w:iCs/>
+          <w:sz w:val="22"/>
+          <w:szCs w:val="22"/>
+          <w:lang w:val="es-CU"/>
+        </w:rPr>
+        <w:tab/>
+      </w:r>
+      <w:r>
+        <w:rPr>
+          <w:b w:val="0"/>
+          <w:bCs w:val="0"/>
+          <w:iCs/>
+          <w:sz w:val="22"/>
+          <w:szCs w:val="22"/>
+          <w:lang w:val="es-CU"/>
+        </w:rPr>
+        <w:tab/>
+      </w:r>
+      <w:r>
+        <w:rPr>
+          <w:rFonts w:ascii="Consolas" w:hAnsi="Consolas"/>
+          <w:b w:val="0"/>
+          <w:bCs w:val="0"/>
+          <w:iCs/>
+          <w:sz w:val="22"/>
+          <w:szCs w:val="22"/>
+          <w:lang w:val="es-CU"/>
+        </w:rPr>
+        <w:t xml:space="preserve"> </w:t>
+      </w:r>
+    </w:p>
+    <w:p>
+      <w:pPr>
+        <w:pStyle w:val="Ttulo1"/>
+        <w:numPr>
+          <w:ilvl w:val="0"/>
+          <w:numId w:val="9"/>
+        </w:numPr>
+        <w:spacing w:after="240"/>
+        <w:ind w:right="367"/>
+        <w:jc w:val="both"/>
+        <w:rPr>
+          <w:rFonts w:ascii="Consolas" w:hAnsi="Consolas"/>
+          <w:sz w:val="22"/>
+          <w:szCs w:val="22"/>
+          <w:lang w:val="en-US"/>
+        </w:rPr>
+      </w:pPr>
+      <m:oMath>
         <m:r>
           <m:rPr>
-            <m:sty m:val="bi"/>
+            <m:sty m:val="b"/>
           </m:rPr>
           <w:rPr>
             <w:rFonts w:ascii="Cambria Math" w:hAnsi="Cambria Math"/>
@@ -3034,7 +3048,48 @@
             <w:szCs w:val="22"/>
             <w:lang w:val="es-CU"/>
           </w:rPr>
-          <m:t xml:space="preserve"> </m:t>
+          <m:t>A→</m:t>
+        </m:r>
+        <m:r>
+          <w:rPr>
+            <w:rFonts w:ascii="Cambria Math" w:hAnsi="Cambria Math"/>
+            <w:sz w:val="22"/>
+            <w:szCs w:val="22"/>
+            <w:lang w:val="en-US"/>
+          </w:rPr>
+          <m:t>FA</m:t>
+        </m:r>
+      </m:oMath>
+    </w:p>
+    <w:p>
+      <w:pPr>
+        <w:pStyle w:val="Ttulo1"/>
+        <w:numPr>
+          <w:ilvl w:val="0"/>
+          <w:numId w:val="9"/>
+        </w:numPr>
+        <w:spacing w:after="240"/>
+        <w:ind w:right="367"/>
+        <w:jc w:val="both"/>
+        <w:rPr>
+          <w:rFonts w:ascii="Consolas" w:hAnsi="Consolas"/>
+          <w:sz w:val="22"/>
+          <w:szCs w:val="22"/>
+          <w:lang w:val="en-US"/>
+        </w:rPr>
+      </w:pPr>
+      <m:oMath>
+        <m:r>
+          <m:rPr>
+            <m:sty m:val="b"/>
+          </m:rPr>
+          <w:rPr>
+            <w:rFonts w:ascii="Cambria Math" w:hAnsi="Cambria Math"/>
+            <w:sz w:val="22"/>
+            <w:szCs w:val="22"/>
+            <w:lang w:val="es-CU"/>
+          </w:rPr>
+          <m:t>A→</m:t>
         </m:r>
         <m:r>
           <m:rPr>
@@ -3049,59 +3104,49 @@
           <m:t>eof</m:t>
         </m:r>
       </m:oMath>
-      <w:r>
-        <w:rPr>
-          <w:b w:val="0"/>
-          <w:bCs w:val="0"/>
-          <w:iCs/>
-          <w:sz w:val="22"/>
-          <w:szCs w:val="22"/>
-          <w:lang w:val="es-CU"/>
-        </w:rPr>
-        <w:tab/>
-      </w:r>
-      <w:r>
-        <w:rPr>
-          <w:b w:val="0"/>
-          <w:bCs w:val="0"/>
-          <w:iCs/>
-          <w:sz w:val="22"/>
-          <w:szCs w:val="22"/>
-          <w:lang w:val="es-CU"/>
-        </w:rPr>
-        <w:tab/>
-      </w:r>
-      <w:r>
+    </w:p>
+    <w:p>
+      <w:pPr>
+        <w:pStyle w:val="Ttulo1"/>
+        <w:spacing w:after="240"/>
+        <w:ind w:left="0" w:right="367"/>
+        <w:jc w:val="both"/>
         <w:rPr>
           <w:rFonts w:ascii="Consolas" w:hAnsi="Consolas"/>
           <w:b w:val="0"/>
           <w:bCs w:val="0"/>
           <w:iCs/>
+          <w:color w:val="833C0B" w:themeColor="accent2" w:themeShade="80"/>
           <w:sz w:val="22"/>
           <w:szCs w:val="22"/>
           <w:lang w:val="es-CU"/>
         </w:rPr>
-        <w:t>// Axioma general</w:t>
-      </w:r>
+      </w:pPr>
       <w:r>
         <w:rPr>
           <w:rFonts w:ascii="Consolas" w:hAnsi="Consolas"/>
           <w:b w:val="0"/>
           <w:bCs w:val="0"/>
           <w:iCs/>
+          <w:color w:val="833C0B" w:themeColor="accent2" w:themeShade="80"/>
           <w:sz w:val="22"/>
           <w:szCs w:val="22"/>
           <w:lang w:val="es-CU"/>
         </w:rPr>
-        <w:t xml:space="preserve"> </w:t>
+        <w:t>// Sentencias compuestas</w:t>
       </w:r>
     </w:p>
     <w:p>
       <w:pPr>
+        <w:pStyle w:val="Prrafodelista"/>
+        <w:numPr>
+          <w:ilvl w:val="0"/>
+          <w:numId w:val="9"/>
+        </w:numPr>
         <w:spacing w:after="240"/>
         <w:jc w:val="both"/>
         <w:rPr>
-          <w:rFonts w:ascii="Arial" w:hAnsi="Arial" w:cs="Arial"/>
+          <w:rFonts w:ascii="Consolas" w:hAnsi="Consolas" w:cs="Arial"/>
           <w:noProof/>
           <w:lang w:val="es-CU"/>
         </w:rPr>
@@ -3120,7 +3165,7 @@
             <w:rFonts w:ascii="Cambria Math" w:hAnsi="Cambria Math" w:cs="Arial"/>
             <w:lang w:val="es-CU"/>
           </w:rPr>
-          <m:t xml:space="preserve"> → </m:t>
+          <m:t xml:space="preserve"> →</m:t>
         </m:r>
         <w:bookmarkStart w:id="1" w:name="_Hlk117163489"/>
         <m:r>
@@ -3157,48 +3202,138 @@
           </w:rPr>
           <m:t xml:space="preserve"> S  </m:t>
         </m:r>
-        <m:d>
-          <m:dPr>
-            <m:begChr m:val="|"/>
-            <m:endChr m:val="|"/>
-            <m:ctrlPr>
-              <w:rPr>
-                <w:rFonts w:ascii="Cambria Math" w:hAnsi="Cambria Math" w:cs="Arial"/>
-                <w:i/>
-                <w:lang w:val="es-CU"/>
-              </w:rPr>
-            </m:ctrlPr>
-          </m:dPr>
-          <m:e>
-            <m:r>
-              <w:rPr>
-                <w:rFonts w:ascii="Cambria Math" w:hAnsi="Cambria Math" w:cs="Arial"/>
-                <w:lang w:val="es-CU"/>
-              </w:rPr>
-              <m:t xml:space="preserve">  let id T </m:t>
-            </m:r>
-            <m:r>
-              <w:rPr>
-                <w:rFonts w:ascii="Cambria Math" w:hAnsi="Cambria Math" w:cs="Arial"/>
-                <w:lang w:val="en-US"/>
-              </w:rPr>
-              <m:t>N</m:t>
-            </m:r>
-            <m:r>
-              <w:rPr>
-                <w:rFonts w:ascii="Cambria Math" w:hAnsi="Cambria Math" w:cs="Arial"/>
-                <w:lang w:val="en-US"/>
-              </w:rPr>
-              <m:t xml:space="preserve"> </m:t>
-            </m:r>
-          </m:e>
-        </m:d>
+      </m:oMath>
+      <w:bookmarkEnd w:id="0"/>
+      <w:r>
+        <w:rPr>
+          <w:rFonts w:ascii="Arial" w:hAnsi="Arial" w:cs="Arial"/>
+          <w:noProof/>
+          <w:lang w:val="es-CU"/>
+        </w:rPr>
+        <w:tab/>
+      </w:r>
+    </w:p>
+    <w:p>
+      <w:pPr>
+        <w:pStyle w:val="Prrafodelista"/>
+        <w:numPr>
+          <w:ilvl w:val="0"/>
+          <w:numId w:val="9"/>
+        </w:numPr>
+        <w:spacing w:after="240"/>
+        <w:jc w:val="both"/>
+        <w:rPr>
+          <w:rFonts w:ascii="Consolas" w:hAnsi="Consolas" w:cs="Arial"/>
+          <w:noProof/>
+          <w:lang w:val="es-CU"/>
+        </w:rPr>
+      </w:pPr>
+      <m:oMath>
+        <m:r>
+          <w:rPr>
+            <w:rFonts w:ascii="Cambria Math" w:hAnsi="Cambria Math" w:cs="Arial"/>
+            <w:lang w:val="en-US"/>
+          </w:rPr>
+          <m:t>B</m:t>
+        </m:r>
         <m:r>
           <w:rPr>
             <w:rFonts w:ascii="Cambria Math" w:hAnsi="Cambria Math" w:cs="Arial"/>
             <w:lang w:val="es-CU"/>
           </w:rPr>
-          <m:t xml:space="preserve">  S |  switch </m:t>
+          <m:t xml:space="preserve"> →let id T </m:t>
+        </m:r>
+        <m:r>
+          <w:rPr>
+            <w:rFonts w:ascii="Cambria Math" w:hAnsi="Cambria Math" w:cs="Arial"/>
+            <w:lang w:val="en-US"/>
+          </w:rPr>
+          <m:t>N</m:t>
+        </m:r>
+      </m:oMath>
+    </w:p>
+    <w:p>
+      <w:pPr>
+        <w:pStyle w:val="Prrafodelista"/>
+        <w:numPr>
+          <w:ilvl w:val="0"/>
+          <w:numId w:val="9"/>
+        </w:numPr>
+        <w:spacing w:after="240"/>
+        <w:jc w:val="both"/>
+        <w:rPr>
+          <w:rFonts w:ascii="Consolas" w:hAnsi="Consolas" w:cs="Arial"/>
+          <w:noProof/>
+          <w:lang w:val="es-CU"/>
+        </w:rPr>
+      </w:pPr>
+      <m:oMath>
+        <m:r>
+          <w:rPr>
+            <w:rFonts w:ascii="Cambria Math" w:hAnsi="Cambria Math" w:cs="Arial"/>
+            <w:lang w:val="en-US"/>
+          </w:rPr>
+          <m:t>B</m:t>
+        </m:r>
+        <m:r>
+          <w:rPr>
+            <w:rFonts w:ascii="Cambria Math" w:hAnsi="Cambria Math" w:cs="Arial"/>
+            <w:lang w:val="es-CU"/>
+          </w:rPr>
+          <m:t xml:space="preserve"> →</m:t>
+        </m:r>
+        <m:r>
+          <w:rPr>
+            <w:rFonts w:ascii="Cambria Math" w:hAnsi="Cambria Math" w:cs="Arial"/>
+            <w:lang w:val="es-CU"/>
+          </w:rPr>
+          <m:t>S</m:t>
+        </m:r>
+      </m:oMath>
+    </w:p>
+    <w:p>
+      <w:pPr>
+        <w:pStyle w:val="Prrafodelista"/>
+        <w:numPr>
+          <w:ilvl w:val="0"/>
+          <w:numId w:val="9"/>
+        </w:numPr>
+        <w:spacing w:after="240"/>
+        <w:jc w:val="both"/>
+        <w:rPr>
+          <w:rFonts w:ascii="Consolas" w:hAnsi="Consolas" w:cs="Arial"/>
+          <w:noProof/>
+          <w:lang w:val="es-CU"/>
+        </w:rPr>
+      </w:pPr>
+      <m:oMath>
+        <m:r>
+          <w:rPr>
+            <w:rFonts w:ascii="Cambria Math" w:hAnsi="Cambria Math" w:cs="Arial"/>
+            <w:lang w:val="en-US"/>
+          </w:rPr>
+          <m:t>B</m:t>
+        </m:r>
+        <m:r>
+          <w:rPr>
+            <w:rFonts w:ascii="Cambria Math" w:hAnsi="Cambria Math" w:cs="Arial"/>
+            <w:lang w:val="es-CU"/>
+          </w:rPr>
+          <m:t xml:space="preserve"> →</m:t>
+        </m:r>
+        <m:r>
+          <w:rPr>
+            <w:rFonts w:ascii="Cambria Math" w:hAnsi="Cambria Math" w:cs="Arial"/>
+            <w:lang w:val="es-CU"/>
+          </w:rPr>
+          <m:t>s</m:t>
+        </m:r>
+        <m:r>
+          <w:rPr>
+            <w:rFonts w:ascii="Cambria Math" w:hAnsi="Cambria Math" w:cs="Arial"/>
+            <w:lang w:val="es-CU"/>
+          </w:rPr>
+          <m:t xml:space="preserve">witch </m:t>
         </m:r>
         <m:d>
           <m:dPr>
@@ -3250,30 +3385,40 @@
           </m:e>
         </m:d>
       </m:oMath>
-      <w:bookmarkEnd w:id="0"/>
-      <w:r>
-        <w:rPr>
-          <w:rFonts w:ascii="Arial" w:hAnsi="Arial" w:cs="Arial"/>
-          <w:noProof/>
-          <w:lang w:val="es-CU"/>
-        </w:rPr>
-        <w:tab/>
-      </w:r>
-      <w:r>
+    </w:p>
+    <w:p>
+      <w:pPr>
+        <w:spacing w:after="240"/>
+        <w:jc w:val="both"/>
         <w:rPr>
           <w:rFonts w:ascii="Consolas" w:hAnsi="Consolas" w:cs="Arial"/>
           <w:noProof/>
+          <w:color w:val="833C0B" w:themeColor="accent2" w:themeShade="80"/>
           <w:lang w:val="es-CU"/>
         </w:rPr>
-        <w:t>// Sentencias compuestas</w:t>
+      </w:pPr>
+      <w:r>
+        <w:rPr>
+          <w:rFonts w:ascii="Consolas" w:hAnsi="Consolas" w:cs="Arial"/>
+          <w:noProof/>
+          <w:color w:val="833C0B" w:themeColor="accent2" w:themeShade="80"/>
+          <w:lang w:val="es-CU"/>
+        </w:rPr>
+        <w:t>// Sentencias simples</w:t>
       </w:r>
     </w:p>
     <w:p>
       <w:pPr>
+        <w:pStyle w:val="Prrafodelista"/>
+        <w:numPr>
+          <w:ilvl w:val="0"/>
+          <w:numId w:val="9"/>
+        </w:numPr>
         <w:spacing w:after="240"/>
         <w:jc w:val="both"/>
         <w:rPr>
-          <w:rFonts w:ascii="Arial" w:hAnsi="Arial" w:cs="Arial"/>
+          <w:rFonts w:ascii="Consolas" w:hAnsi="Consolas" w:cs="Arial"/>
+          <w:noProof/>
           <w:lang w:val="es-CU"/>
         </w:rPr>
       </w:pPr>
@@ -3290,71 +3435,131 @@
             <w:rFonts w:ascii="Cambria Math" w:hAnsi="Cambria Math" w:cs="Arial"/>
             <w:lang w:val="es-CU"/>
           </w:rPr>
-          <m:t xml:space="preserve"> → id S';|  print  E; </m:t>
+          <m:t xml:space="preserve"> →id S';</m:t>
         </m:r>
-        <m:d>
-          <m:dPr>
-            <m:begChr m:val="|"/>
-            <m:endChr m:val="|"/>
-            <m:ctrlPr>
-              <w:rPr>
-                <w:rFonts w:ascii="Cambria Math" w:hAnsi="Cambria Math" w:cs="Arial"/>
-                <w:i/>
-                <w:lang w:val="es-CU"/>
-              </w:rPr>
-            </m:ctrlPr>
-          </m:dPr>
-          <m:e>
-            <m:r>
-              <w:rPr>
-                <w:rFonts w:ascii="Cambria Math" w:hAnsi="Cambria Math" w:cs="Arial"/>
-                <w:lang w:val="es-CU"/>
-              </w:rPr>
-              <m:t xml:space="preserve"> input id;</m:t>
-            </m:r>
-          </m:e>
-        </m:d>
+      </m:oMath>
+      <w:r>
+        <w:rPr>
+          <w:rFonts w:ascii="Arial" w:hAnsi="Arial" w:cs="Arial"/>
+          <w:lang w:val="es-CU"/>
+        </w:rPr>
+        <w:t xml:space="preserve"> </w:t>
+      </w:r>
+      <w:r>
+        <w:rPr>
+          <w:rFonts w:ascii="Arial" w:hAnsi="Arial" w:cs="Arial"/>
+          <w:lang w:val="es-CU"/>
+        </w:rPr>
+        <w:tab/>
+      </w:r>
+    </w:p>
+    <w:p>
+      <w:pPr>
+        <w:pStyle w:val="Prrafodelista"/>
+        <w:numPr>
+          <w:ilvl w:val="0"/>
+          <w:numId w:val="9"/>
+        </w:numPr>
+        <w:spacing w:after="240"/>
+        <w:jc w:val="both"/>
+        <w:rPr>
+          <w:rFonts w:ascii="Arial" w:hAnsi="Arial" w:cs="Arial"/>
+          <w:lang w:val="es-CU"/>
+        </w:rPr>
+      </w:pPr>
+      <m:oMath>
+        <m:r>
+          <w:rPr>
+            <w:rFonts w:ascii="Cambria Math" w:hAnsi="Cambria Math" w:cs="Arial"/>
+            <w:lang w:val="en-US"/>
+          </w:rPr>
+          <m:t>S</m:t>
+        </m:r>
         <m:r>
           <w:rPr>
             <w:rFonts w:ascii="Cambria Math" w:hAnsi="Cambria Math" w:cs="Arial"/>
             <w:lang w:val="es-CU"/>
           </w:rPr>
-          <m:t xml:space="preserve"> return X;</m:t>
+          <m:t xml:space="preserve"> →print  E;</m:t>
         </m:r>
       </m:oMath>
-      <w:r>
+    </w:p>
+    <w:p>
+      <w:pPr>
+        <w:pStyle w:val="Prrafodelista"/>
+        <w:numPr>
+          <w:ilvl w:val="0"/>
+          <w:numId w:val="9"/>
+        </w:numPr>
+        <w:spacing w:after="240"/>
+        <w:jc w:val="both"/>
         <w:rPr>
           <w:rFonts w:ascii="Arial" w:hAnsi="Arial" w:cs="Arial"/>
           <w:lang w:val="es-CU"/>
         </w:rPr>
-        <w:t xml:space="preserve"> </w:t>
-      </w:r>
-      <w:r>
+      </w:pPr>
+      <m:oMath>
+        <m:r>
+          <w:rPr>
+            <w:rFonts w:ascii="Cambria Math" w:hAnsi="Cambria Math" w:cs="Arial"/>
+            <w:lang w:val="en-US"/>
+          </w:rPr>
+          <m:t>S</m:t>
+        </m:r>
+        <m:r>
+          <w:rPr>
+            <w:rFonts w:ascii="Cambria Math" w:hAnsi="Cambria Math" w:cs="Arial"/>
+            <w:lang w:val="es-CU"/>
+          </w:rPr>
+          <m:t xml:space="preserve"> →input id;</m:t>
+        </m:r>
+      </m:oMath>
+    </w:p>
+    <w:p>
+      <w:pPr>
+        <w:pStyle w:val="Prrafodelista"/>
+        <w:numPr>
+          <w:ilvl w:val="0"/>
+          <w:numId w:val="9"/>
+        </w:numPr>
+        <w:spacing w:after="240"/>
+        <w:jc w:val="both"/>
         <w:rPr>
           <w:rFonts w:ascii="Arial" w:hAnsi="Arial" w:cs="Arial"/>
           <w:lang w:val="es-CU"/>
         </w:rPr>
-        <w:tab/>
-      </w:r>
-      <w:r>
-        <w:rPr>
-          <w:rFonts w:ascii="Consolas" w:hAnsi="Consolas" w:cs="Arial"/>
-          <w:noProof/>
-          <w:lang w:val="es-CU"/>
-        </w:rPr>
-        <w:t xml:space="preserve">// Sentencias </w:t>
-      </w:r>
-      <w:r>
-        <w:rPr>
-          <w:rFonts w:ascii="Consolas" w:hAnsi="Consolas" w:cs="Arial"/>
-          <w:noProof/>
-          <w:lang w:val="es-CU"/>
-        </w:rPr>
-        <w:t>simples</w:t>
-      </w:r>
+      </w:pPr>
+      <m:oMath>
+        <m:r>
+          <w:rPr>
+            <w:rFonts w:ascii="Cambria Math" w:hAnsi="Cambria Math" w:cstheme="minorHAnsi"/>
+            <w:lang w:val="en-US"/>
+          </w:rPr>
+          <m:t>S</m:t>
+        </m:r>
+        <m:r>
+          <w:rPr>
+            <w:rFonts w:ascii="Cambria Math" w:hAnsi="Cambria Math" w:cstheme="minorHAnsi"/>
+            <w:lang w:val="es-CU"/>
+          </w:rPr>
+          <m:t xml:space="preserve"> →return X</m:t>
+        </m:r>
+        <m:r>
+          <w:rPr>
+            <w:rFonts w:ascii="Cambria Math" w:hAnsi="Cambria Math" w:cstheme="minorHAnsi"/>
+            <w:lang w:val="es-CU"/>
+          </w:rPr>
+          <m:t>;</m:t>
+        </m:r>
+      </m:oMath>
     </w:p>
     <w:p>
       <w:pPr>
+        <w:pStyle w:val="Prrafodelista"/>
+        <w:numPr>
+          <w:ilvl w:val="0"/>
+          <w:numId w:val="9"/>
+        </w:numPr>
         <w:spacing w:after="240"/>
         <w:jc w:val="both"/>
         <w:rPr>
@@ -3397,55 +3602,155 @@
             <w:rFonts w:ascii="Cambria Math" w:hAnsi="Cambria Math" w:cs="Arial"/>
             <w:lang w:val="es-CU"/>
           </w:rPr>
-          <m:t xml:space="preserve">→ =E </m:t>
+          <m:t>→ =E</m:t>
         </m:r>
-        <m:d>
-          <m:dPr>
-            <m:begChr m:val="|"/>
-            <m:endChr m:val="|"/>
-            <m:ctrlPr>
-              <w:rPr>
-                <w:rFonts w:ascii="Cambria Math" w:hAnsi="Cambria Math" w:cs="Arial"/>
-                <w:i/>
-                <w:lang w:val="es-CU"/>
-              </w:rPr>
-            </m:ctrlPr>
-          </m:dPr>
-          <m:e>
-            <m:r>
-              <w:rPr>
-                <w:rFonts w:ascii="Cambria Math" w:hAnsi="Cambria Math" w:cs="Arial"/>
-                <w:lang w:val="es-CU"/>
-              </w:rPr>
-              <m:t xml:space="preserve">* =U </m:t>
-            </m:r>
-          </m:e>
-        </m:d>
         <m:r>
           <w:rPr>
             <w:rFonts w:ascii="Cambria Math" w:hAnsi="Cambria Math" w:cs="Arial"/>
             <w:lang w:val="es-CU"/>
           </w:rPr>
-          <m:t xml:space="preserve"> ( L )</m:t>
+          <m:t xml:space="preserve"> </m:t>
         </m:r>
       </m:oMath>
-      <w:r>
+    </w:p>
+    <w:p>
+      <w:pPr>
+        <w:pStyle w:val="Prrafodelista"/>
+        <w:numPr>
+          <w:ilvl w:val="0"/>
+          <w:numId w:val="9"/>
+        </w:numPr>
+        <w:spacing w:after="240"/>
+        <w:jc w:val="both"/>
         <w:rPr>
           <w:rFonts w:ascii="Arial" w:hAnsi="Arial" w:cs="Arial"/>
           <w:lang w:val="es-CU"/>
         </w:rPr>
-        <w:t xml:space="preserve"> </w:t>
-      </w:r>
-      <w:r>
+      </w:pPr>
+      <m:oMath>
+        <m:r>
+          <w:rPr>
+            <w:rFonts w:ascii="Cambria Math" w:hAnsi="Cambria Math" w:cs="Arial"/>
+            <w:lang w:val="es-CU"/>
+          </w:rPr>
+          <m:t>S'→</m:t>
+        </m:r>
+        <m:r>
+          <w:rPr>
+            <w:rFonts w:ascii="Cambria Math" w:hAnsi="Cambria Math" w:cs="Arial"/>
+            <w:lang w:val="es-CU"/>
+          </w:rPr>
+          <m:t>* =U</m:t>
+        </m:r>
+        <m:r>
+          <w:rPr>
+            <w:rFonts w:ascii="Cambria Math" w:hAnsi="Cambria Math" w:cs="Arial"/>
+            <w:lang w:val="es-CU"/>
+          </w:rPr>
+          <m:t xml:space="preserve"> </m:t>
+        </m:r>
+      </m:oMath>
+    </w:p>
+    <w:p>
+      <w:pPr>
+        <w:pStyle w:val="Prrafodelista"/>
+        <w:numPr>
+          <w:ilvl w:val="0"/>
+          <w:numId w:val="9"/>
+        </w:numPr>
+        <w:spacing w:after="240"/>
+        <w:jc w:val="both"/>
         <w:rPr>
           <w:rFonts w:ascii="Arial" w:hAnsi="Arial" w:cs="Arial"/>
           <w:lang w:val="es-CU"/>
         </w:rPr>
-        <w:tab/>
+      </w:pPr>
+      <m:oMath>
+        <m:sSup>
+          <m:sSupPr>
+            <m:ctrlPr>
+              <w:rPr>
+                <w:rFonts w:ascii="Cambria Math" w:hAnsi="Cambria Math" w:cs="Arial"/>
+                <w:i/>
+                <w:lang w:val="es-CU"/>
+              </w:rPr>
+            </m:ctrlPr>
+          </m:sSupPr>
+          <m:e>
+            <m:r>
+              <w:rPr>
+                <w:rFonts w:ascii="Cambria Math" w:hAnsi="Cambria Math" w:cs="Arial"/>
+                <w:lang w:val="es-CU"/>
+              </w:rPr>
+              <m:t>S</m:t>
+            </m:r>
+          </m:e>
+          <m:sup>
+            <m:r>
+              <w:rPr>
+                <w:rFonts w:ascii="Cambria Math" w:hAnsi="Cambria Math" w:cs="Arial"/>
+                <w:lang w:val="es-CU"/>
+              </w:rPr>
+              <m:t>'</m:t>
+            </m:r>
+          </m:sup>
+        </m:sSup>
+        <m:r>
+          <w:rPr>
+            <w:rFonts w:ascii="Cambria Math" w:hAnsi="Cambria Math" w:cs="Arial"/>
+            <w:lang w:val="es-CU"/>
+          </w:rPr>
+          <m:t>→</m:t>
+        </m:r>
+        <m:r>
+          <w:rPr>
+            <w:rFonts w:ascii="Cambria Math" w:hAnsi="Cambria Math" w:cs="Arial"/>
+            <w:lang w:val="es-CU"/>
+          </w:rPr>
+          <m:t>( L )</m:t>
+        </m:r>
+      </m:oMath>
+      <w:r>
+        <w:rPr>
+          <w:rFonts w:ascii="Arial" w:hAnsi="Arial" w:cs="Arial"/>
+          <w:lang w:val="es-CU"/>
+        </w:rPr>
+        <w:t xml:space="preserve"> </w:t>
       </w:r>
     </w:p>
     <w:p>
       <w:pPr>
+        <w:spacing w:after="240"/>
+        <w:jc w:val="both"/>
+        <w:rPr>
+          <w:rFonts w:ascii="Arial" w:hAnsi="Arial" w:cs="Arial"/>
+          <w:lang w:val="es-CU"/>
+        </w:rPr>
+      </w:pPr>
+      <w:r>
+        <w:rPr>
+          <w:rFonts w:ascii="Consolas" w:hAnsi="Consolas" w:cs="Arial"/>
+          <w:noProof/>
+          <w:color w:val="833C0B" w:themeColor="accent2" w:themeShade="80"/>
+          <w:lang w:val="es-CU"/>
+        </w:rPr>
+        <w:t>// Expresiones</w:t>
+      </w:r>
+      <w:r>
+        <w:rPr>
+          <w:rFonts w:ascii="Arial" w:hAnsi="Arial" w:cs="Arial"/>
+          <w:lang w:val="es-CU"/>
+        </w:rPr>
+        <w:tab/>
+      </w:r>
+    </w:p>
+    <w:p>
+      <w:pPr>
+        <w:pStyle w:val="Prrafodelista"/>
+        <w:numPr>
+          <w:ilvl w:val="0"/>
+          <w:numId w:val="9"/>
+        </w:numPr>
         <w:spacing w:after="240"/>
         <w:jc w:val="both"/>
         <w:rPr>
@@ -3466,100 +3771,199 @@
             <w:rFonts w:ascii="Cambria Math" w:hAnsi="Cambria Math" w:cs="Arial"/>
             <w:lang w:val="es-CU"/>
           </w:rPr>
-          <m:t xml:space="preserve"> → R E'</m:t>
-        </m:r>
-      </m:oMath>
-      <w:bookmarkEnd w:id="1"/>
-      <w:r>
-        <w:rPr>
-          <w:rFonts w:ascii="Arial" w:hAnsi="Arial" w:cs="Arial"/>
-          <w:lang w:val="es-CU"/>
-        </w:rPr>
-        <w:tab/>
-      </w:r>
-      <w:r>
-        <w:rPr>
-          <w:rFonts w:ascii="Consolas" w:hAnsi="Consolas" w:cs="Arial"/>
-          <w:noProof/>
-          <w:lang w:val="es-CU"/>
-        </w:rPr>
-        <w:t xml:space="preserve">// </w:t>
-      </w:r>
-      <w:r>
-        <w:rPr>
-          <w:rFonts w:ascii="Consolas" w:hAnsi="Consolas" w:cs="Arial"/>
-          <w:noProof/>
-          <w:lang w:val="es-CU"/>
-        </w:rPr>
-        <w:t>Expresiones</w:t>
-      </w:r>
-    </w:p>
-    <w:p>
-      <w:pPr>
-        <w:spacing w:after="240"/>
-        <w:jc w:val="both"/>
-        <w:rPr>
-          <w:rFonts w:ascii="Arial" w:hAnsi="Arial" w:cs="Arial"/>
-          <w:lang w:val="es-CU"/>
-        </w:rPr>
-      </w:pPr>
-      <m:oMath>
-        <m:r>
-          <w:rPr>
-            <w:rFonts w:ascii="Cambria Math" w:hAnsi="Cambria Math" w:cs="Arial"/>
-            <w:lang w:val="en-US"/>
-          </w:rPr>
-          <m:t>E</m:t>
+          <m:t xml:space="preserve"> → R E</m:t>
         </m:r>
         <m:r>
           <w:rPr>
             <w:rFonts w:ascii="Cambria Math" w:hAnsi="Cambria Math" w:cs="Arial"/>
             <w:lang w:val="es-CU"/>
           </w:rPr>
-          <m:t>' → λ | &amp;&amp; R E'</m:t>
+          <m:t>'</m:t>
         </m:r>
       </m:oMath>
-      <w:r>
+      <w:bookmarkEnd w:id="1"/>
+    </w:p>
+    <w:p>
+      <w:pPr>
+        <w:pStyle w:val="Prrafodelista"/>
+        <w:numPr>
+          <w:ilvl w:val="0"/>
+          <w:numId w:val="9"/>
+        </w:numPr>
+        <w:spacing w:after="240"/>
+        <w:jc w:val="both"/>
         <w:rPr>
           <w:rFonts w:ascii="Arial" w:hAnsi="Arial" w:cs="Arial"/>
           <w:lang w:val="es-CU"/>
         </w:rPr>
+      </w:pPr>
+      <m:oMath>
+        <m:sSup>
+          <m:sSupPr>
+            <m:ctrlPr>
+              <w:rPr>
+                <w:rFonts w:ascii="Cambria Math" w:hAnsi="Cambria Math" w:cs="Arial"/>
+                <w:i/>
+                <w:lang w:val="es-CU"/>
+              </w:rPr>
+            </m:ctrlPr>
+          </m:sSupPr>
+          <m:e>
+            <m:r>
+              <w:rPr>
+                <w:rFonts w:ascii="Cambria Math" w:hAnsi="Cambria Math" w:cs="Arial"/>
+                <w:lang w:val="en-US"/>
+              </w:rPr>
+              <m:t>E</m:t>
+            </m:r>
+            <m:ctrlPr>
+              <w:rPr>
+                <w:rFonts w:ascii="Cambria Math" w:hAnsi="Cambria Math" w:cs="Arial"/>
+                <w:i/>
+                <w:lang w:val="en-US"/>
+              </w:rPr>
+            </m:ctrlPr>
+          </m:e>
+          <m:sup>
+            <m:r>
+              <w:rPr>
+                <w:rFonts w:ascii="Cambria Math" w:hAnsi="Cambria Math" w:cs="Arial"/>
+                <w:lang w:val="es-CU"/>
+              </w:rPr>
+              <m:t>'</m:t>
+            </m:r>
+          </m:sup>
+        </m:sSup>
+        <m:r>
+          <w:rPr>
+            <w:rFonts w:ascii="Cambria Math" w:hAnsi="Cambria Math" w:cs="Arial"/>
+            <w:lang w:val="es-CU"/>
+          </w:rPr>
+          <m:t>→ λ</m:t>
+        </m:r>
+        <m:r>
+          <w:rPr>
+            <w:rFonts w:ascii="Cambria Math" w:hAnsi="Cambria Math" w:cs="Arial"/>
+            <w:lang w:val="es-CU"/>
+          </w:rPr>
+          <m:t xml:space="preserve"> </m:t>
+        </m:r>
+      </m:oMath>
+    </w:p>
+    <w:p>
+      <w:pPr>
+        <w:pStyle w:val="Prrafodelista"/>
+        <w:numPr>
+          <w:ilvl w:val="0"/>
+          <w:numId w:val="9"/>
+        </w:numPr>
+        <w:spacing w:after="240"/>
+        <w:jc w:val="both"/>
+        <w:rPr>
+          <w:rFonts w:ascii="Arial" w:hAnsi="Arial" w:cs="Arial"/>
+          <w:lang w:val="es-CU"/>
+        </w:rPr>
+      </w:pPr>
+      <m:oMath>
+        <m:sSup>
+          <m:sSupPr>
+            <m:ctrlPr>
+              <w:rPr>
+                <w:rFonts w:ascii="Cambria Math" w:hAnsi="Cambria Math" w:cs="Arial"/>
+                <w:i/>
+                <w:lang w:val="es-CU"/>
+              </w:rPr>
+            </m:ctrlPr>
+          </m:sSupPr>
+          <m:e>
+            <m:r>
+              <w:rPr>
+                <w:rFonts w:ascii="Cambria Math" w:hAnsi="Cambria Math" w:cs="Arial"/>
+                <w:lang w:val="es-CU"/>
+              </w:rPr>
+              <m:t>E</m:t>
+            </m:r>
+          </m:e>
+          <m:sup>
+            <m:r>
+              <w:rPr>
+                <w:rFonts w:ascii="Cambria Math" w:hAnsi="Cambria Math" w:cs="Arial"/>
+                <w:lang w:val="es-CU"/>
+              </w:rPr>
+              <m:t>'</m:t>
+            </m:r>
+          </m:sup>
+        </m:sSup>
+        <m:r>
+          <w:rPr>
+            <w:rFonts w:ascii="Cambria Math" w:hAnsi="Cambria Math" w:cs="Arial"/>
+            <w:lang w:val="es-CU"/>
+          </w:rPr>
+          <m:t>→</m:t>
+        </m:r>
+        <m:r>
+          <w:rPr>
+            <w:rFonts w:ascii="Cambria Math" w:hAnsi="Cambria Math" w:cs="Arial"/>
+            <w:lang w:val="es-CU"/>
+          </w:rPr>
+          <m:t xml:space="preserve"> &amp;&amp; R E'</m:t>
+        </m:r>
+      </m:oMath>
+      <w:r>
+        <w:rPr>
+          <w:rFonts w:ascii="Arial" w:hAnsi="Arial" w:cs="Arial"/>
+          <w:lang w:val="es-CU"/>
+        </w:rPr>
+        <w:tab/>
+      </w:r>
+      <w:r>
+        <w:rPr>
+          <w:rFonts w:ascii="Arial" w:hAnsi="Arial" w:cs="Arial"/>
+          <w:lang w:val="es-CU"/>
+        </w:rPr>
         <w:tab/>
       </w:r>
       <w:r>
         <w:rPr>
           <w:rFonts w:ascii="Consolas" w:hAnsi="Consolas" w:cs="Arial"/>
           <w:noProof/>
+          <w:color w:val="833C0B" w:themeColor="accent2" w:themeShade="80"/>
           <w:lang w:val="es-CU"/>
         </w:rPr>
-        <w:t xml:space="preserve">// </w:t>
+        <w:t>// Operaciones l</w:t>
       </w:r>
       <w:r>
         <w:rPr>
           <w:rFonts w:ascii="Consolas" w:hAnsi="Consolas" w:cs="Arial"/>
           <w:noProof/>
-          <w:lang w:val="es-CU"/>
-        </w:rPr>
-        <w:t>Operaciones l</w:t>
+          <w:color w:val="833C0B" w:themeColor="accent2" w:themeShade="80"/>
+        </w:rPr>
+        <w:t>ó</w:t>
       </w:r>
       <w:r>
         <w:rPr>
           <w:rFonts w:ascii="Consolas" w:hAnsi="Consolas" w:cs="Arial"/>
           <w:noProof/>
-        </w:rPr>
-        <w:t>ó</w:t>
-      </w:r>
-      <w:r>
-        <w:rPr>
-          <w:rFonts w:ascii="Consolas" w:hAnsi="Consolas" w:cs="Arial"/>
-          <w:noProof/>
+          <w:color w:val="833C0B" w:themeColor="accent2" w:themeShade="80"/>
           <w:lang w:val="es-CU"/>
         </w:rPr>
         <w:t xml:space="preserve">gicas </w:t>
+      </w:r>
+      <w:r>
+        <w:rPr>
+          <w:rFonts w:ascii="Arial" w:hAnsi="Arial" w:cs="Arial"/>
+          <w:lang w:val="es-CU"/>
+        </w:rPr>
+        <w:tab/>
       </w:r>
     </w:p>
     <w:p>
       <w:pPr>
+        <w:pStyle w:val="Prrafodelista"/>
+        <w:numPr>
+          <w:ilvl w:val="0"/>
+          <w:numId w:val="9"/>
+        </w:numPr>
         <w:spacing w:after="240"/>
         <w:jc w:val="both"/>
         <w:rPr>
@@ -3601,6 +4005,11 @@
     </w:p>
     <w:p>
       <w:pPr>
+        <w:pStyle w:val="Prrafodelista"/>
+        <w:numPr>
+          <w:ilvl w:val="0"/>
+          <w:numId w:val="9"/>
+        </w:numPr>
         <w:spacing w:after="240"/>
         <w:jc w:val="both"/>
         <w:rPr>
@@ -3609,19 +4018,109 @@
         </w:rPr>
       </w:pPr>
       <m:oMath>
+        <m:sSup>
+          <m:sSupPr>
+            <m:ctrlPr>
+              <w:rPr>
+                <w:rFonts w:ascii="Cambria Math" w:hAnsi="Cambria Math" w:cs="Arial"/>
+                <w:i/>
+                <w:lang w:val="es-CU"/>
+              </w:rPr>
+            </m:ctrlPr>
+          </m:sSupPr>
+          <m:e>
+            <m:r>
+              <w:rPr>
+                <w:rFonts w:ascii="Cambria Math" w:hAnsi="Cambria Math" w:cs="Arial"/>
+                <w:lang w:val="en-US"/>
+              </w:rPr>
+              <m:t>R</m:t>
+            </m:r>
+            <m:ctrlPr>
+              <w:rPr>
+                <w:rFonts w:ascii="Cambria Math" w:hAnsi="Cambria Math" w:cs="Arial"/>
+                <w:i/>
+                <w:lang w:val="en-US"/>
+              </w:rPr>
+            </m:ctrlPr>
+          </m:e>
+          <m:sup>
+            <m:r>
+              <w:rPr>
+                <w:rFonts w:ascii="Cambria Math" w:hAnsi="Cambria Math" w:cs="Arial"/>
+                <w:lang w:val="es-CU"/>
+              </w:rPr>
+              <m:t>'</m:t>
+            </m:r>
+          </m:sup>
+        </m:sSup>
         <m:r>
           <w:rPr>
             <w:rFonts w:ascii="Cambria Math" w:hAnsi="Cambria Math" w:cs="Arial"/>
-            <w:lang w:val="en-US"/>
+            <w:lang w:val="es-CU"/>
           </w:rPr>
-          <m:t>R</m:t>
+          <m:t xml:space="preserve">→ λ </m:t>
+        </m:r>
+      </m:oMath>
+    </w:p>
+    <w:p>
+      <w:pPr>
+        <w:pStyle w:val="Prrafodelista"/>
+        <w:numPr>
+          <w:ilvl w:val="0"/>
+          <w:numId w:val="9"/>
+        </w:numPr>
+        <w:spacing w:after="240"/>
+        <w:jc w:val="both"/>
+        <w:rPr>
+          <w:rFonts w:ascii="Arial" w:hAnsi="Arial" w:cs="Arial"/>
+          <w:color w:val="833C0B" w:themeColor="accent2" w:themeShade="80"/>
+          <w:lang w:val="es-CU"/>
+        </w:rPr>
+      </w:pPr>
+      <m:oMath>
+        <m:sSup>
+          <m:sSupPr>
+            <m:ctrlPr>
+              <w:rPr>
+                <w:rFonts w:ascii="Cambria Math" w:hAnsi="Cambria Math" w:cs="Arial"/>
+                <w:i/>
+                <w:lang w:val="es-CU"/>
+              </w:rPr>
+            </m:ctrlPr>
+          </m:sSupPr>
+          <m:e>
+            <m:r>
+              <w:rPr>
+                <w:rFonts w:ascii="Cambria Math" w:hAnsi="Cambria Math" w:cs="Arial"/>
+                <w:lang w:val="es-CU"/>
+              </w:rPr>
+              <m:t>R</m:t>
+            </m:r>
+          </m:e>
+          <m:sup>
+            <m:r>
+              <w:rPr>
+                <w:rFonts w:ascii="Cambria Math" w:hAnsi="Cambria Math" w:cs="Arial"/>
+                <w:lang w:val="es-CU"/>
+              </w:rPr>
+              <m:t>'</m:t>
+            </m:r>
+          </m:sup>
+        </m:sSup>
+        <m:r>
+          <w:rPr>
+            <w:rFonts w:ascii="Cambria Math" w:hAnsi="Cambria Math" w:cs="Arial"/>
+            <w:lang w:val="es-CU"/>
+          </w:rPr>
+          <m:t xml:space="preserve">→ </m:t>
         </m:r>
         <m:r>
           <w:rPr>
             <w:rFonts w:ascii="Cambria Math" w:hAnsi="Cambria Math" w:cs="Arial"/>
             <w:lang w:val="es-CU"/>
           </w:rPr>
-          <m:t>' → λ |== U R'</m:t>
+          <m:t>== U R'</m:t>
         </m:r>
       </m:oMath>
       <w:r>
@@ -3633,54 +4132,28 @@
       </w:r>
       <w:r>
         <w:rPr>
+          <w:rFonts w:ascii="Arial" w:hAnsi="Arial" w:cs="Arial"/>
+          <w:lang w:val="es-CU"/>
+        </w:rPr>
+        <w:tab/>
+      </w:r>
+      <w:r>
+        <w:rPr>
           <w:rFonts w:ascii="Consolas" w:hAnsi="Consolas" w:cs="Arial"/>
           <w:noProof/>
+          <w:color w:val="833C0B" w:themeColor="accent2" w:themeShade="80"/>
           <w:lang w:val="es-CU"/>
         </w:rPr>
-        <w:t xml:space="preserve">// </w:t>
-      </w:r>
-      <w:r>
-        <w:rPr>
-          <w:rFonts w:ascii="Consolas" w:hAnsi="Consolas" w:cs="Arial"/>
-          <w:noProof/>
-          <w:lang w:val="es-CU"/>
-        </w:rPr>
-        <w:t>Operaciones relacionales</w:t>
+        <w:t>// Operaciones relacionales</w:t>
       </w:r>
     </w:p>
     <w:p>
       <w:pPr>
-        <w:spacing w:after="240"/>
-        <w:jc w:val="both"/>
-        <w:rPr>
-          <w:rFonts w:ascii="Arial" w:hAnsi="Arial" w:cs="Arial"/>
-          <w:lang w:val="es-CU"/>
-        </w:rPr>
-      </w:pPr>
-      <m:oMathPara>
-        <m:oMathParaPr>
-          <m:jc m:val="left"/>
-        </m:oMathParaPr>
-        <m:oMath>
-          <m:r>
-            <w:rPr>
-              <w:rFonts w:ascii="Cambria Math" w:hAnsi="Cambria Math" w:cs="Arial"/>
-              <w:lang w:val="en-US"/>
-            </w:rPr>
-            <m:t>U</m:t>
-          </m:r>
-          <m:r>
-            <w:rPr>
-              <w:rFonts w:ascii="Cambria Math" w:hAnsi="Cambria Math" w:cs="Arial"/>
-              <w:lang w:val="es-CU"/>
-            </w:rPr>
-            <m:t xml:space="preserve"> → V U'</m:t>
-          </m:r>
-        </m:oMath>
-      </m:oMathPara>
-    </w:p>
-    <w:p>
-      <w:pPr>
+        <w:pStyle w:val="Prrafodelista"/>
+        <w:numPr>
+          <w:ilvl w:val="0"/>
+          <w:numId w:val="9"/>
+        </w:numPr>
         <w:spacing w:after="240"/>
         <w:jc w:val="both"/>
         <w:rPr>
@@ -3701,9 +4174,131 @@
             <w:rFonts w:ascii="Cambria Math" w:hAnsi="Cambria Math" w:cs="Arial"/>
             <w:lang w:val="es-CU"/>
           </w:rPr>
-          <m:t>' →λ |+ V U'</m:t>
+          <m:t xml:space="preserve"> → V U'</m:t>
         </m:r>
       </m:oMath>
+    </w:p>
+    <w:p>
+      <w:pPr>
+        <w:pStyle w:val="Prrafodelista"/>
+        <w:numPr>
+          <w:ilvl w:val="0"/>
+          <w:numId w:val="9"/>
+        </w:numPr>
+        <w:spacing w:after="240"/>
+        <w:jc w:val="both"/>
+        <w:rPr>
+          <w:rFonts w:ascii="Arial" w:hAnsi="Arial" w:cs="Arial"/>
+          <w:color w:val="833C0B" w:themeColor="accent2" w:themeShade="80"/>
+          <w:lang w:val="es-CU"/>
+        </w:rPr>
+      </w:pPr>
+      <m:oMath>
+        <m:sSup>
+          <m:sSupPr>
+            <m:ctrlPr>
+              <w:rPr>
+                <w:rFonts w:ascii="Cambria Math" w:hAnsi="Cambria Math" w:cs="Arial"/>
+                <w:i/>
+                <w:lang w:val="es-CU"/>
+              </w:rPr>
+            </m:ctrlPr>
+          </m:sSupPr>
+          <m:e>
+            <m:r>
+              <w:rPr>
+                <w:rFonts w:ascii="Cambria Math" w:hAnsi="Cambria Math" w:cs="Arial"/>
+                <w:lang w:val="en-US"/>
+              </w:rPr>
+              <m:t>U</m:t>
+            </m:r>
+            <m:ctrlPr>
+              <w:rPr>
+                <w:rFonts w:ascii="Cambria Math" w:hAnsi="Cambria Math" w:cs="Arial"/>
+                <w:i/>
+                <w:lang w:val="en-US"/>
+              </w:rPr>
+            </m:ctrlPr>
+          </m:e>
+          <m:sup>
+            <m:r>
+              <w:rPr>
+                <w:rFonts w:ascii="Cambria Math" w:hAnsi="Cambria Math" w:cs="Arial"/>
+                <w:lang w:val="es-CU"/>
+              </w:rPr>
+              <m:t>'</m:t>
+            </m:r>
+          </m:sup>
+        </m:sSup>
+        <m:r>
+          <w:rPr>
+            <w:rFonts w:ascii="Cambria Math" w:hAnsi="Cambria Math" w:cs="Arial"/>
+            <w:lang w:val="es-CU"/>
+          </w:rPr>
+          <m:t>→λ</m:t>
+        </m:r>
+      </m:oMath>
+    </w:p>
+    <w:p>
+      <w:pPr>
+        <w:pStyle w:val="Prrafodelista"/>
+        <w:numPr>
+          <w:ilvl w:val="0"/>
+          <w:numId w:val="9"/>
+        </w:numPr>
+        <w:spacing w:after="240"/>
+        <w:jc w:val="both"/>
+        <w:rPr>
+          <w:rFonts w:ascii="Arial" w:hAnsi="Arial" w:cs="Arial"/>
+          <w:color w:val="833C0B" w:themeColor="accent2" w:themeShade="80"/>
+          <w:lang w:val="es-CU"/>
+        </w:rPr>
+      </w:pPr>
+      <m:oMath>
+        <m:sSup>
+          <m:sSupPr>
+            <m:ctrlPr>
+              <w:rPr>
+                <w:rFonts w:ascii="Cambria Math" w:hAnsi="Cambria Math" w:cs="Arial"/>
+                <w:i/>
+                <w:lang w:val="es-CU"/>
+              </w:rPr>
+            </m:ctrlPr>
+          </m:sSupPr>
+          <m:e>
+            <m:r>
+              <w:rPr>
+                <w:rFonts w:ascii="Cambria Math" w:hAnsi="Cambria Math" w:cs="Arial"/>
+                <w:lang w:val="es-CU"/>
+              </w:rPr>
+              <m:t>U</m:t>
+            </m:r>
+          </m:e>
+          <m:sup>
+            <m:r>
+              <w:rPr>
+                <w:rFonts w:ascii="Cambria Math" w:hAnsi="Cambria Math" w:cs="Arial"/>
+                <w:lang w:val="es-CU"/>
+              </w:rPr>
+              <m:t>'</m:t>
+            </m:r>
+          </m:sup>
+        </m:sSup>
+        <m:r>
+          <w:rPr>
+            <w:rFonts w:ascii="Cambria Math" w:hAnsi="Cambria Math" w:cs="Arial"/>
+            <w:lang w:val="es-CU"/>
+          </w:rPr>
+          <m:t>→</m:t>
+        </m:r>
+        <m:r>
+          <w:rPr>
+            <w:rFonts w:ascii="Cambria Math" w:hAnsi="Cambria Math" w:cs="Arial"/>
+            <w:lang w:val="es-CU"/>
+          </w:rPr>
+          <m:t>+ V U'</m:t>
+        </m:r>
+      </m:oMath>
       <w:r>
         <w:rPr>
           <w:rFonts w:ascii="Arial" w:hAnsi="Arial" w:cs="Arial"/>
@@ -3713,62 +4308,28 @@
       </w:r>
       <w:r>
         <w:rPr>
+          <w:rFonts w:ascii="Arial" w:hAnsi="Arial" w:cs="Arial"/>
+          <w:lang w:val="es-CU"/>
+        </w:rPr>
+        <w:tab/>
+      </w:r>
+      <w:r>
+        <w:rPr>
           <w:rFonts w:ascii="Consolas" w:hAnsi="Consolas" w:cs="Arial"/>
           <w:noProof/>
+          <w:color w:val="833C0B" w:themeColor="accent2" w:themeShade="80"/>
           <w:lang w:val="es-CU"/>
         </w:rPr>
-        <w:t xml:space="preserve">// </w:t>
-      </w:r>
-      <w:r>
-        <w:rPr>
-          <w:rFonts w:ascii="Consolas" w:hAnsi="Consolas" w:cs="Arial"/>
-          <w:noProof/>
-          <w:lang w:val="es-CU"/>
-        </w:rPr>
-        <w:t>Operaciones aritméticas (suma</w:t>
-      </w:r>
-      <w:r>
-        <w:rPr>
-          <w:rFonts w:ascii="Consolas" w:hAnsi="Consolas" w:cs="Arial"/>
-          <w:noProof/>
-          <w:lang w:val="es-CU"/>
-        </w:rPr>
-        <w:t>)</w:t>
+        <w:t>// Operaciones aritméticas (suma)</w:t>
       </w:r>
     </w:p>
     <w:p>
       <w:pPr>
-        <w:spacing w:after="240"/>
-        <w:jc w:val="both"/>
-        <w:rPr>
-          <w:rFonts w:ascii="Arial" w:hAnsi="Arial" w:cs="Arial"/>
-          <w:lang w:val="es-CU"/>
-        </w:rPr>
-      </w:pPr>
-      <m:oMathPara>
-        <m:oMathParaPr>
-          <m:jc m:val="left"/>
-        </m:oMathParaPr>
-        <m:oMath>
-          <m:r>
-            <w:rPr>
-              <w:rFonts w:ascii="Cambria Math" w:hAnsi="Cambria Math" w:cs="Arial"/>
-              <w:lang w:val="en-US"/>
-            </w:rPr>
-            <m:t>V</m:t>
-          </m:r>
-          <m:r>
-            <w:rPr>
-              <w:rFonts w:ascii="Cambria Math" w:hAnsi="Cambria Math" w:cs="Arial"/>
-              <w:lang w:val="es-CU"/>
-            </w:rPr>
-            <m:t>→P V'</m:t>
-          </m:r>
-        </m:oMath>
-      </m:oMathPara>
-    </w:p>
-    <w:p>
-      <w:pPr>
+        <w:pStyle w:val="Prrafodelista"/>
+        <w:numPr>
+          <w:ilvl w:val="0"/>
+          <w:numId w:val="9"/>
+        </w:numPr>
         <w:spacing w:after="240"/>
         <w:jc w:val="both"/>
         <w:rPr>
@@ -3789,50 +4350,188 @@
             <w:rFonts w:ascii="Cambria Math" w:hAnsi="Cambria Math" w:cs="Arial"/>
             <w:lang w:val="es-CU"/>
           </w:rPr>
-          <m:t>' →λ |* P V'</m:t>
+          <m:t>→P V'</m:t>
         </m:r>
       </m:oMath>
-      <w:r>
+    </w:p>
+    <w:p>
+      <w:pPr>
+        <w:pStyle w:val="Prrafodelista"/>
+        <w:numPr>
+          <w:ilvl w:val="0"/>
+          <w:numId w:val="9"/>
+        </w:numPr>
+        <w:spacing w:after="240"/>
+        <w:jc w:val="both"/>
         <w:rPr>
           <w:rFonts w:ascii="Arial" w:hAnsi="Arial" w:cs="Arial"/>
           <w:lang w:val="es-CU"/>
         </w:rPr>
+      </w:pPr>
+      <m:oMath>
+        <m:sSup>
+          <m:sSupPr>
+            <m:ctrlPr>
+              <w:rPr>
+                <w:rFonts w:ascii="Cambria Math" w:hAnsi="Cambria Math" w:cs="Arial"/>
+                <w:i/>
+                <w:lang w:val="es-CU"/>
+              </w:rPr>
+            </m:ctrlPr>
+          </m:sSupPr>
+          <m:e>
+            <m:r>
+              <w:rPr>
+                <w:rFonts w:ascii="Cambria Math" w:hAnsi="Cambria Math" w:cs="Arial"/>
+                <w:lang w:val="en-US"/>
+              </w:rPr>
+              <m:t>V</m:t>
+            </m:r>
+            <m:ctrlPr>
+              <w:rPr>
+                <w:rFonts w:ascii="Cambria Math" w:hAnsi="Cambria Math" w:cs="Arial"/>
+                <w:i/>
+                <w:lang w:val="en-US"/>
+              </w:rPr>
+            </m:ctrlPr>
+          </m:e>
+          <m:sup>
+            <m:r>
+              <w:rPr>
+                <w:rFonts w:ascii="Cambria Math" w:hAnsi="Cambria Math" w:cs="Arial"/>
+                <w:lang w:val="es-CU"/>
+              </w:rPr>
+              <m:t>'</m:t>
+            </m:r>
+          </m:sup>
+        </m:sSup>
+        <m:r>
+          <w:rPr>
+            <w:rFonts w:ascii="Cambria Math" w:hAnsi="Cambria Math" w:cs="Arial"/>
+            <w:lang w:val="es-CU"/>
+          </w:rPr>
+          <m:t>→λ</m:t>
+        </m:r>
+      </m:oMath>
+    </w:p>
+    <w:p>
+      <w:pPr>
+        <w:pStyle w:val="Prrafodelista"/>
+        <w:numPr>
+          <w:ilvl w:val="0"/>
+          <w:numId w:val="9"/>
+        </w:numPr>
+        <w:spacing w:after="240"/>
+        <w:jc w:val="both"/>
+        <w:rPr>
+          <w:rFonts w:ascii="Arial" w:hAnsi="Arial" w:cs="Arial"/>
+          <w:lang w:val="es-CU"/>
+        </w:rPr>
+      </w:pPr>
+      <m:oMath>
+        <m:sSup>
+          <m:sSupPr>
+            <m:ctrlPr>
+              <w:rPr>
+                <w:rFonts w:ascii="Cambria Math" w:hAnsi="Cambria Math" w:cs="Arial"/>
+                <w:i/>
+                <w:lang w:val="es-CU"/>
+              </w:rPr>
+            </m:ctrlPr>
+          </m:sSupPr>
+          <m:e>
+            <m:r>
+              <w:rPr>
+                <w:rFonts w:ascii="Cambria Math" w:hAnsi="Cambria Math" w:cs="Arial"/>
+                <w:lang w:val="es-CU"/>
+              </w:rPr>
+              <m:t>V</m:t>
+            </m:r>
+          </m:e>
+          <m:sup>
+            <m:r>
+              <w:rPr>
+                <w:rFonts w:ascii="Cambria Math" w:hAnsi="Cambria Math" w:cs="Arial"/>
+                <w:lang w:val="es-CU"/>
+              </w:rPr>
+              <m:t>'</m:t>
+            </m:r>
+          </m:sup>
+        </m:sSup>
+        <m:r>
+          <w:rPr>
+            <w:rFonts w:ascii="Cambria Math" w:hAnsi="Cambria Math" w:cs="Arial"/>
+            <w:lang w:val="es-CU"/>
+          </w:rPr>
+          <m:t>→</m:t>
+        </m:r>
+        <m:r>
+          <w:rPr>
+            <w:rFonts w:ascii="Cambria Math" w:hAnsi="Cambria Math" w:cs="Arial"/>
+            <w:lang w:val="es-CU"/>
+          </w:rPr>
+          <m:t>* P V'</m:t>
+        </m:r>
+      </m:oMath>
+      <w:r>
+        <w:rPr>
+          <w:rFonts w:ascii="Arial" w:hAnsi="Arial" w:cs="Arial"/>
+          <w:lang w:val="es-CU"/>
+        </w:rPr>
+        <w:tab/>
+      </w:r>
+      <w:r>
+        <w:rPr>
+          <w:rFonts w:ascii="Arial" w:hAnsi="Arial" w:cs="Arial"/>
+          <w:lang w:val="es-CU"/>
+        </w:rPr>
         <w:tab/>
       </w:r>
       <w:r>
         <w:rPr>
           <w:rFonts w:ascii="Consolas" w:hAnsi="Consolas" w:cs="Arial"/>
           <w:noProof/>
+          <w:color w:val="833C0B" w:themeColor="accent2" w:themeShade="80"/>
           <w:lang w:val="es-CU"/>
         </w:rPr>
-        <w:t xml:space="preserve">// </w:t>
-      </w:r>
+        <w:t>// Operaciones aritméticas (producto)</w:t>
+      </w:r>
+      <w:r>
+        <w:rPr>
+          <w:rFonts w:ascii="Arial" w:hAnsi="Arial" w:cs="Arial"/>
+          <w:lang w:val="es-CU"/>
+        </w:rPr>
+        <w:tab/>
+      </w:r>
+    </w:p>
+    <w:p>
+      <w:pPr>
+        <w:spacing w:after="240"/>
+        <w:ind w:left="360"/>
+        <w:jc w:val="both"/>
+        <w:rPr>
+          <w:rFonts w:ascii="Arial" w:hAnsi="Arial" w:cs="Arial"/>
+          <w:color w:val="833C0B" w:themeColor="accent2" w:themeShade="80"/>
+          <w:lang w:val="es-CU"/>
+        </w:rPr>
+      </w:pPr>
       <w:r>
         <w:rPr>
           <w:rFonts w:ascii="Consolas" w:hAnsi="Consolas" w:cs="Arial"/>
           <w:noProof/>
+          <w:color w:val="833C0B" w:themeColor="accent2" w:themeShade="80"/>
           <w:lang w:val="es-CU"/>
         </w:rPr>
-        <w:t>Operaciones aritméticas (producto</w:t>
-      </w:r>
-      <w:r>
-        <w:rPr>
-          <w:rFonts w:ascii="Consolas" w:hAnsi="Consolas" w:cs="Arial"/>
-          <w:noProof/>
-          <w:lang w:val="es-CU"/>
-        </w:rPr>
-        <w:t>)</w:t>
-      </w:r>
-      <w:r>
-        <w:rPr>
-          <w:rFonts w:ascii="Arial" w:hAnsi="Arial" w:cs="Arial"/>
-          <w:lang w:val="es-CU"/>
-        </w:rPr>
-        <w:tab/>
+        <w:t>// Operandos</w:t>
       </w:r>
     </w:p>
     <w:p>
       <w:pPr>
+        <w:pStyle w:val="Prrafodelista"/>
+        <w:numPr>
+          <w:ilvl w:val="0"/>
+          <w:numId w:val="9"/>
+        </w:numPr>
         <w:spacing w:after="240"/>
         <w:jc w:val="both"/>
         <w:rPr>
@@ -3884,10 +4583,40 @@
             </m:r>
           </m:sup>
         </m:sSup>
+      </m:oMath>
+    </w:p>
+    <w:p>
+      <w:pPr>
+        <w:pStyle w:val="Prrafodelista"/>
+        <w:numPr>
+          <w:ilvl w:val="0"/>
+          <w:numId w:val="9"/>
+        </w:numPr>
+        <w:spacing w:after="240"/>
+        <w:jc w:val="both"/>
+        <w:rPr>
+          <w:rFonts w:ascii="Arial" w:hAnsi="Arial" w:cs="Arial"/>
+          <w:lang w:val="es-CU"/>
+        </w:rPr>
+      </w:pPr>
+      <m:oMath>
+        <m:r>
+          <w:rPr>
+            <w:rFonts w:ascii="Cambria Math" w:hAnsi="Cambria Math" w:cs="Arial"/>
+            <w:lang w:val="es-CU"/>
+          </w:rPr>
+          <m:t>P</m:t>
+        </m:r>
+        <m:r>
+          <w:rPr>
+            <w:rFonts w:ascii="Cambria Math" w:hAnsi="Cambria Math" w:cs="Arial"/>
+            <w:lang w:val="en-US"/>
+          </w:rPr>
+          <m:t>→</m:t>
+        </m:r>
+        <w:bookmarkStart w:id="2" w:name="_Hlk118150050"/>
         <m:d>
           <m:dPr>
-            <m:begChr m:val="|"/>
-            <m:endChr m:val="|"/>
             <m:ctrlPr>
               <w:rPr>
                 <w:rFonts w:ascii="Cambria Math" w:hAnsi="Cambria Math" w:cs="Arial"/>
@@ -3902,44 +4631,40 @@
                 <w:rFonts w:ascii="Cambria Math" w:hAnsi="Cambria Math" w:cs="Arial"/>
                 <w:lang w:val="es-CU"/>
               </w:rPr>
-              <m:t xml:space="preserve"> </m:t>
-            </m:r>
-            <m:d>
-              <m:dPr>
-                <m:ctrlPr>
-                  <w:rPr>
-                    <w:rFonts w:ascii="Cambria Math" w:hAnsi="Cambria Math" w:cs="Arial"/>
-                    <w:i/>
-                    <w:lang w:val="es-CU"/>
-                  </w:rPr>
-                </m:ctrlPr>
-              </m:dPr>
-              <m:e>
-                <m:r>
-                  <w:rPr>
-                    <w:rFonts w:ascii="Cambria Math" w:hAnsi="Cambria Math" w:cs="Arial"/>
-                    <w:lang w:val="es-CU"/>
-                  </w:rPr>
-                  <m:t xml:space="preserve"> E </m:t>
-                </m:r>
-              </m:e>
-            </m:d>
-            <m:r>
-              <w:rPr>
-                <w:rFonts w:ascii="Cambria Math" w:hAnsi="Cambria Math" w:cs="Arial"/>
-                <w:lang w:val="es-CU"/>
-              </w:rPr>
-              <m:t xml:space="preserve"> </m:t>
+              <m:t xml:space="preserve"> E </m:t>
             </m:r>
           </m:e>
         </m:d>
-        <w:bookmarkStart w:id="2" w:name="_Hlk118150050"/>
         <m:r>
           <w:rPr>
             <w:rFonts w:ascii="Cambria Math" w:hAnsi="Cambria Math" w:cs="Arial"/>
             <w:lang w:val="es-CU"/>
           </w:rPr>
           <m:t xml:space="preserve"> </m:t>
+        </m:r>
+      </m:oMath>
+    </w:p>
+    <w:p>
+      <w:pPr>
+        <w:pStyle w:val="Prrafodelista"/>
+        <w:numPr>
+          <w:ilvl w:val="0"/>
+          <w:numId w:val="9"/>
+        </w:numPr>
+        <w:spacing w:after="240"/>
+        <w:jc w:val="both"/>
+        <w:rPr>
+          <w:rFonts w:ascii="Arial" w:hAnsi="Arial" w:cs="Arial"/>
+          <w:lang w:val="es-CU"/>
+        </w:rPr>
+      </w:pPr>
+      <m:oMath>
+        <m:r>
+          <w:rPr>
+            <w:rFonts w:ascii="Cambria Math" w:hAnsi="Cambria Math" w:cs="Arial"/>
+            <w:lang w:val="es-CU"/>
+          </w:rPr>
+          <m:t>P→</m:t>
         </m:r>
         <m:r>
           <w:rPr>
@@ -3948,70 +4673,116 @@
           </w:rPr>
           <m:t>cteEntera</m:t>
         </m:r>
-        <w:bookmarkEnd w:id="2"/>
+      </m:oMath>
+      <w:bookmarkEnd w:id="2"/>
+    </w:p>
+    <w:p>
+      <w:pPr>
+        <w:pStyle w:val="Prrafodelista"/>
+        <w:numPr>
+          <w:ilvl w:val="0"/>
+          <w:numId w:val="9"/>
+        </w:numPr>
+        <w:spacing w:after="240"/>
+        <w:jc w:val="both"/>
+        <w:rPr>
+          <w:rFonts w:ascii="Arial" w:hAnsi="Arial" w:cs="Arial"/>
+          <w:lang w:val="es-CU"/>
+        </w:rPr>
+      </w:pPr>
+      <m:oMath>
         <m:r>
           <w:rPr>
             <w:rFonts w:ascii="Cambria Math" w:hAnsi="Cambria Math" w:cs="Arial"/>
             <w:lang w:val="es-CU"/>
           </w:rPr>
-          <m:t xml:space="preserve"> | cadena </m:t>
+          <m:t>P→</m:t>
         </m:r>
-        <m:d>
-          <m:dPr>
-            <m:begChr m:val="|"/>
-            <m:endChr m:val="|"/>
-            <m:ctrlPr>
-              <w:rPr>
-                <w:rFonts w:ascii="Cambria Math" w:hAnsi="Cambria Math" w:cs="Arial"/>
-                <w:i/>
-                <w:lang w:val="es-CU"/>
-              </w:rPr>
-            </m:ctrlPr>
-          </m:dPr>
-          <m:e>
-            <m:r>
-              <w:rPr>
-                <w:rFonts w:ascii="Cambria Math" w:hAnsi="Cambria Math" w:cs="Arial"/>
-                <w:lang w:val="es-CU"/>
-              </w:rPr>
-              <m:t xml:space="preserve"> true </m:t>
-            </m:r>
-          </m:e>
-        </m:d>
         <m:r>
           <w:rPr>
             <w:rFonts w:ascii="Cambria Math" w:hAnsi="Cambria Math" w:cs="Arial"/>
             <w:lang w:val="es-CU"/>
           </w:rPr>
-          <m:t xml:space="preserve"> false</m:t>
+          <m:t xml:space="preserve">cadena </m:t>
         </m:r>
       </m:oMath>
-      <w:r>
+    </w:p>
+    <w:p>
+      <w:pPr>
+        <w:pStyle w:val="Prrafodelista"/>
+        <w:numPr>
+          <w:ilvl w:val="0"/>
+          <w:numId w:val="9"/>
+        </w:numPr>
+        <w:spacing w:after="240"/>
+        <w:jc w:val="both"/>
         <w:rPr>
           <w:rFonts w:ascii="Arial" w:hAnsi="Arial" w:cs="Arial"/>
           <w:lang w:val="es-CU"/>
         </w:rPr>
-        <w:tab/>
-      </w:r>
-      <w:r>
-        <w:rPr>
-          <w:rFonts w:ascii="Consolas" w:hAnsi="Consolas" w:cs="Arial"/>
-          <w:noProof/>
-          <w:lang w:val="es-CU"/>
-        </w:rPr>
-        <w:t>// Operando</w:t>
-      </w:r>
-      <w:r>
-        <w:rPr>
-          <w:rFonts w:ascii="Consolas" w:hAnsi="Consolas" w:cs="Arial"/>
-          <w:noProof/>
-          <w:lang w:val="es-CU"/>
-        </w:rPr>
-        <w:t>s</w:t>
-      </w:r>
+      </w:pPr>
+      <m:oMath>
+        <m:r>
+          <w:rPr>
+            <w:rFonts w:ascii="Cambria Math" w:hAnsi="Cambria Math" w:cs="Arial"/>
+            <w:lang w:val="es-CU"/>
+          </w:rPr>
+          <m:t>P→</m:t>
+        </m:r>
+        <m:r>
+          <w:rPr>
+            <w:rFonts w:ascii="Cambria Math" w:hAnsi="Cambria Math" w:cs="Arial"/>
+            <w:lang w:val="es-CU"/>
+          </w:rPr>
+          <m:t>true</m:t>
+        </m:r>
+      </m:oMath>
     </w:p>
     <w:p>
       <w:pPr>
+        <w:pStyle w:val="Prrafodelista"/>
+        <w:numPr>
+          <w:ilvl w:val="0"/>
+          <w:numId w:val="9"/>
+        </w:numPr>
+        <w:spacing w:after="240"/>
+        <w:jc w:val="both"/>
+        <w:rPr>
+          <w:rFonts w:ascii="Arial" w:hAnsi="Arial" w:cs="Arial"/>
+          <w:lang w:val="es-CU"/>
+        </w:rPr>
+      </w:pPr>
+      <m:oMath>
+        <m:r>
+          <w:rPr>
+            <w:rFonts w:ascii="Cambria Math" w:hAnsi="Cambria Math" w:cs="Arial"/>
+            <w:lang w:val="es-CU"/>
+          </w:rPr>
+          <m:t>P→</m:t>
+        </m:r>
+        <m:r>
+          <w:rPr>
+            <w:rFonts w:ascii="Cambria Math" w:hAnsi="Cambria Math" w:cs="Arial"/>
+            <w:lang w:val="es-CU"/>
+          </w:rPr>
+          <m:t>false</m:t>
+        </m:r>
+      </m:oMath>
+      <w:r>
+        <w:rPr>
+          <w:rFonts w:ascii="Arial" w:hAnsi="Arial" w:cs="Arial"/>
+          <w:lang w:val="es-CU"/>
+        </w:rPr>
+        <w:tab/>
+      </w:r>
+    </w:p>
+    <w:p>
+      <w:pPr>
+        <w:pStyle w:val="Prrafodelista"/>
+        <w:numPr>
+          <w:ilvl w:val="0"/>
+          <w:numId w:val="9"/>
+        </w:numPr>
         <w:spacing w:after="240"/>
         <w:jc w:val="both"/>
         <w:rPr>
@@ -4056,6 +4827,13 @@
           </w:rPr>
           <m:t>→</m:t>
         </m:r>
+        <m:r>
+          <w:rPr>
+            <w:rFonts w:ascii="Cambria Math" w:hAnsi="Cambria Math" w:cs="Arial"/>
+            <w:lang w:val="es-CU"/>
+          </w:rPr>
+          <m:t xml:space="preserve"> </m:t>
+        </m:r>
       </m:oMath>
       <w:r>
         <w:rPr>
@@ -4070,12 +4848,69 @@
             <w:rFonts w:ascii="Cambria Math" w:hAnsi="Cambria Math" w:cs="Arial"/>
             <w:lang w:val="es-CU"/>
           </w:rPr>
-          <m:t>λ | ( L )</m:t>
+          <m:t>λ</m:t>
         </m:r>
       </m:oMath>
     </w:p>
     <w:p>
       <w:pPr>
+        <w:pStyle w:val="Prrafodelista"/>
+        <w:numPr>
+          <w:ilvl w:val="0"/>
+          <w:numId w:val="9"/>
+        </w:numPr>
+        <w:spacing w:after="240"/>
+        <w:jc w:val="both"/>
+        <w:rPr>
+          <w:rFonts w:ascii="Arial" w:hAnsi="Arial" w:cs="Arial"/>
+          <w:lang w:val="es-CU"/>
+        </w:rPr>
+      </w:pPr>
+      <m:oMath>
+        <m:r>
+          <w:rPr>
+            <w:rFonts w:ascii="Cambria Math" w:hAnsi="Cambria Math" w:cs="Arial"/>
+            <w:lang w:val="es-CU"/>
+          </w:rPr>
+          <m:t>P→</m:t>
+        </m:r>
+        <m:r>
+          <w:rPr>
+            <w:rFonts w:ascii="Cambria Math" w:hAnsi="Cambria Math" w:cs="Arial"/>
+            <w:lang w:val="es-CU"/>
+          </w:rPr>
+          <m:t>( L )</m:t>
+        </m:r>
+      </m:oMath>
+    </w:p>
+    <w:p>
+      <w:pPr>
+        <w:spacing w:after="240"/>
+        <w:ind w:left="360"/>
+        <w:jc w:val="both"/>
+        <w:rPr>
+          <w:rFonts w:ascii="Arial" w:hAnsi="Arial" w:cs="Arial"/>
+          <w:color w:val="833C0B" w:themeColor="accent2" w:themeShade="80"/>
+          <w:lang w:val="es-CU"/>
+        </w:rPr>
+      </w:pPr>
+      <w:r>
+        <w:rPr>
+          <w:rFonts w:ascii="Consolas" w:hAnsi="Consolas" w:cs="Arial"/>
+          <w:noProof/>
+          <w:color w:val="833C0B" w:themeColor="accent2" w:themeShade="80"/>
+          <w:lang w:val="es-CU"/>
+        </w:rPr>
+        <w:t>// Argumentos de función</w:t>
+      </w:r>
+    </w:p>
+    <w:p>
+      <w:pPr>
+        <w:pStyle w:val="Prrafodelista"/>
+        <w:numPr>
+          <w:ilvl w:val="0"/>
+          <w:numId w:val="9"/>
+        </w:numPr>
         <w:spacing w:after="240"/>
         <w:jc w:val="both"/>
         <w:rPr>
@@ -4103,9 +4938,30 @@
           <w:rFonts w:ascii="Arial" w:hAnsi="Arial" w:cs="Arial"/>
           <w:lang w:val="es-CU"/>
         </w:rPr>
-        <w:t xml:space="preserve"> | </w:t>
-      </w:r>
+        <w:t xml:space="preserve">  </w:t>
+      </w:r>
+    </w:p>
+    <w:p>
+      <w:pPr>
+        <w:pStyle w:val="Prrafodelista"/>
+        <w:numPr>
+          <w:ilvl w:val="0"/>
+          <w:numId w:val="9"/>
+        </w:numPr>
+        <w:spacing w:after="240"/>
+        <w:jc w:val="both"/>
+        <w:rPr>
+          <w:rFonts w:ascii="Arial" w:hAnsi="Arial" w:cs="Arial"/>
+        </w:rPr>
+      </w:pPr>
       <m:oMath>
+        <m:r>
+          <w:rPr>
+            <w:rFonts w:ascii="Cambria Math" w:hAnsi="Cambria Math" w:cs="Arial"/>
+            <w:lang w:val="es-CU"/>
+          </w:rPr>
+          <m:t>L→</m:t>
+        </m:r>
         <m:r>
           <w:rPr>
             <w:rFonts w:ascii="Cambria Math" w:hAnsi="Cambria Math" w:cs="Arial"/>
@@ -4114,32 +4970,14 @@
           <m:t>λ</m:t>
         </m:r>
       </m:oMath>
-      <w:r>
-        <w:rPr>
-          <w:rFonts w:ascii="Arial" w:hAnsi="Arial" w:cs="Arial"/>
-          <w:lang w:val="es-CU"/>
-        </w:rPr>
-        <w:tab/>
-      </w:r>
-      <w:r>
-        <w:rPr>
-          <w:rFonts w:ascii="Consolas" w:hAnsi="Consolas" w:cs="Arial"/>
-          <w:noProof/>
-          <w:lang w:val="es-CU"/>
-        </w:rPr>
-        <w:t xml:space="preserve">// </w:t>
-      </w:r>
-      <w:r>
-        <w:rPr>
-          <w:rFonts w:ascii="Consolas" w:hAnsi="Consolas" w:cs="Arial"/>
-          <w:noProof/>
-          <w:lang w:val="es-CU"/>
-        </w:rPr>
-        <w:t>Argumentos de función</w:t>
-      </w:r>
     </w:p>
     <w:p>
       <w:pPr>
+        <w:pStyle w:val="Prrafodelista"/>
+        <w:numPr>
+          <w:ilvl w:val="0"/>
+          <w:numId w:val="9"/>
+        </w:numPr>
         <w:spacing w:after="240"/>
         <w:jc w:val="both"/>
         <w:rPr>
@@ -4160,19 +4998,76 @@
             <w:rFonts w:ascii="Cambria Math" w:hAnsi="Cambria Math" w:cs="Arial"/>
             <w:lang w:val="es-CU"/>
           </w:rPr>
-          <m:t>→ ,E Q | λ</m:t>
+          <m:t>→ ,E Q</m:t>
         </m:r>
       </m:oMath>
-      <w:r>
+    </w:p>
+    <w:p>
+      <w:pPr>
+        <w:pStyle w:val="Prrafodelista"/>
+        <w:numPr>
+          <w:ilvl w:val="0"/>
+          <w:numId w:val="9"/>
+        </w:numPr>
+        <w:spacing w:after="240"/>
+        <w:jc w:val="both"/>
         <w:rPr>
           <w:rFonts w:ascii="Arial" w:hAnsi="Arial" w:cs="Arial"/>
           <w:lang w:val="es-CU"/>
         </w:rPr>
+      </w:pPr>
+      <m:oMath>
+        <m:r>
+          <w:rPr>
+            <w:rFonts w:ascii="Cambria Math" w:hAnsi="Cambria Math" w:cs="Arial"/>
+            <w:lang w:val="es-CU"/>
+          </w:rPr>
+          <m:t>Q→</m:t>
+        </m:r>
+        <m:r>
+          <w:rPr>
+            <w:rFonts w:ascii="Cambria Math" w:hAnsi="Cambria Math" w:cs="Arial"/>
+            <w:lang w:val="es-CU"/>
+          </w:rPr>
+          <m:t>λ</m:t>
+        </m:r>
+      </m:oMath>
+      <w:r>
+        <w:rPr>
+          <w:rFonts w:ascii="Arial" w:hAnsi="Arial" w:cs="Arial"/>
+          <w:lang w:val="es-CU"/>
+        </w:rPr>
         <w:tab/>
       </w:r>
     </w:p>
     <w:p>
       <w:pPr>
+        <w:spacing w:after="240"/>
+        <w:ind w:left="360"/>
+        <w:jc w:val="both"/>
+        <w:rPr>
+          <w:rFonts w:ascii="Arial" w:hAnsi="Arial" w:cs="Arial"/>
+          <w:color w:val="833C0B" w:themeColor="accent2" w:themeShade="80"/>
+          <w:lang w:val="es-CU"/>
+        </w:rPr>
+      </w:pPr>
+      <w:r>
+        <w:rPr>
+          <w:rFonts w:ascii="Consolas" w:hAnsi="Consolas" w:cs="Arial"/>
+          <w:noProof/>
+          <w:color w:val="833C0B" w:themeColor="accent2" w:themeShade="80"/>
+          <w:lang w:val="es-CU"/>
+        </w:rPr>
+        <w:t>// Valor de retorno</w:t>
+      </w:r>
+    </w:p>
+    <w:p>
+      <w:pPr>
+        <w:pStyle w:val="Prrafodelista"/>
+        <w:numPr>
+          <w:ilvl w:val="0"/>
+          <w:numId w:val="9"/>
+        </w:numPr>
         <w:spacing w:after="240"/>
         <w:jc w:val="both"/>
         <w:rPr>
@@ -4193,35 +5088,76 @@
             <w:rFonts w:ascii="Cambria Math" w:hAnsi="Cambria Math" w:cs="Arial"/>
             <w:lang w:val="es-CU"/>
           </w:rPr>
-          <m:t>→E | λ</m:t>
+          <m:t>→E</m:t>
         </m:r>
       </m:oMath>
-      <w:r>
+    </w:p>
+    <w:p>
+      <w:pPr>
+        <w:pStyle w:val="Prrafodelista"/>
+        <w:numPr>
+          <w:ilvl w:val="0"/>
+          <w:numId w:val="9"/>
+        </w:numPr>
+        <w:spacing w:after="240"/>
+        <w:jc w:val="both"/>
         <w:rPr>
           <w:rFonts w:ascii="Arial" w:hAnsi="Arial" w:cs="Arial"/>
           <w:lang w:val="es-CU"/>
         </w:rPr>
+      </w:pPr>
+      <m:oMath>
+        <m:r>
+          <w:rPr>
+            <w:rFonts w:ascii="Cambria Math" w:hAnsi="Cambria Math" w:cs="Arial"/>
+            <w:lang w:val="es-CU"/>
+          </w:rPr>
+          <m:t>X→</m:t>
+        </m:r>
+        <m:r>
+          <w:rPr>
+            <w:rFonts w:ascii="Cambria Math" w:hAnsi="Cambria Math" w:cs="Arial"/>
+            <w:lang w:val="es-CU"/>
+          </w:rPr>
+          <m:t xml:space="preserve"> λ</m:t>
+        </m:r>
+      </m:oMath>
+      <w:r>
+        <w:rPr>
+          <w:rFonts w:ascii="Arial" w:hAnsi="Arial" w:cs="Arial"/>
+          <w:lang w:val="es-CU"/>
+        </w:rPr>
         <w:tab/>
       </w:r>
+    </w:p>
+    <w:p>
+      <w:pPr>
+        <w:spacing w:after="240"/>
+        <w:ind w:left="360"/>
+        <w:jc w:val="both"/>
+        <w:rPr>
+          <w:rFonts w:ascii="Arial" w:hAnsi="Arial" w:cs="Arial"/>
+          <w:color w:val="833C0B" w:themeColor="accent2" w:themeShade="80"/>
+          <w:lang w:val="es-CU"/>
+        </w:rPr>
+      </w:pPr>
       <w:r>
         <w:rPr>
           <w:rFonts w:ascii="Consolas" w:hAnsi="Consolas" w:cs="Arial"/>
           <w:noProof/>
+          <w:color w:val="833C0B" w:themeColor="accent2" w:themeShade="80"/>
           <w:lang w:val="es-CU"/>
         </w:rPr>
-        <w:t xml:space="preserve">// </w:t>
-      </w:r>
-      <w:r>
-        <w:rPr>
-          <w:rFonts w:ascii="Consolas" w:hAnsi="Consolas" w:cs="Arial"/>
-          <w:noProof/>
-          <w:lang w:val="es-CU"/>
-        </w:rPr>
-        <w:t>Valor de retorno</w:t>
+        <w:t>// Tipos de variables</w:t>
       </w:r>
     </w:p>
     <w:p>
       <w:pPr>
+        <w:pStyle w:val="Prrafodelista"/>
+        <w:numPr>
+          <w:ilvl w:val="0"/>
+          <w:numId w:val="9"/>
+        </w:numPr>
         <w:spacing w:after="240"/>
         <w:jc w:val="both"/>
         <w:rPr>
@@ -4240,64 +5176,127 @@
           </w:rPr>
           <m:t xml:space="preserve">T → int </m:t>
         </m:r>
-        <m:d>
-          <m:dPr>
-            <m:begChr m:val="|"/>
-            <m:endChr m:val="|"/>
-            <m:ctrlPr>
-              <w:rPr>
-                <w:rFonts w:ascii="Cambria Math" w:hAnsi="Cambria Math"/>
-                <w:lang w:val="es-CU"/>
-              </w:rPr>
-            </m:ctrlPr>
-          </m:dPr>
-          <m:e>
-            <m:r>
-              <m:rPr>
-                <m:sty m:val="p"/>
-              </m:rPr>
-              <w:rPr>
-                <w:rFonts w:ascii="Cambria Math" w:hAnsi="Cambria Math"/>
-                <w:lang w:val="es-CU"/>
-              </w:rPr>
-              <m:t xml:space="preserve"> boolean </m:t>
-            </m:r>
-          </m:e>
-        </m:d>
+      </m:oMath>
+    </w:p>
+    <w:p>
+      <w:pPr>
+        <w:pStyle w:val="Prrafodelista"/>
+        <w:numPr>
+          <w:ilvl w:val="0"/>
+          <w:numId w:val="9"/>
+        </w:numPr>
+        <w:spacing w:after="240"/>
+        <w:jc w:val="both"/>
+        <w:rPr>
+          <w:i/>
+          <w:lang w:val="es-CU"/>
+        </w:rPr>
+      </w:pPr>
+      <m:oMath>
         <m:r>
           <w:rPr>
             <w:rFonts w:ascii="Cambria Math" w:hAnsi="Cambria Math"/>
             <w:lang w:val="es-CU"/>
           </w:rPr>
-          <m:t xml:space="preserve"> string</m:t>
+          <m:t>T→</m:t>
+        </m:r>
+        <m:r>
+          <m:rPr>
+            <m:sty m:val="p"/>
+          </m:rPr>
+          <w:rPr>
+            <w:rFonts w:ascii="Cambria Math" w:hAnsi="Cambria Math"/>
+            <w:lang w:val="es-CU"/>
+          </w:rPr>
+          <m:t>boolean</m:t>
         </m:r>
       </m:oMath>
-      <w:r>
+    </w:p>
+    <w:p>
+      <w:pPr>
+        <w:pStyle w:val="Prrafodelista"/>
+        <w:numPr>
+          <w:ilvl w:val="0"/>
+          <w:numId w:val="9"/>
+        </w:numPr>
+        <w:spacing w:after="240"/>
+        <w:jc w:val="both"/>
         <w:rPr>
           <w:i/>
           <w:lang w:val="es-CU"/>
         </w:rPr>
+      </w:pPr>
+      <m:oMath>
+        <m:r>
+          <w:rPr>
+            <w:rFonts w:ascii="Cambria Math" w:hAnsi="Cambria Math"/>
+            <w:lang w:val="es-CU"/>
+          </w:rPr>
+          <m:t>T→</m:t>
+        </m:r>
+        <m:r>
+          <w:rPr>
+            <w:rFonts w:ascii="Cambria Math" w:hAnsi="Cambria Math"/>
+            <w:lang w:val="es-CU"/>
+          </w:rPr>
+          <m:t>string</m:t>
+        </m:r>
+      </m:oMath>
+      <w:r>
+        <w:rPr>
+          <w:i/>
+          <w:lang w:val="es-CU"/>
+        </w:rPr>
         <w:tab/>
       </w:r>
+    </w:p>
+    <w:p>
+      <w:pPr>
+        <w:spacing w:after="240"/>
+        <w:ind w:left="360"/>
+        <w:jc w:val="both"/>
+        <w:rPr>
+          <w:i/>
+          <w:color w:val="833C0B" w:themeColor="accent2" w:themeShade="80"/>
+          <w:lang w:val="es-CU"/>
+        </w:rPr>
+      </w:pPr>
+      <w:bookmarkStart w:id="3" w:name="_Hlk118147768"/>
       <w:r>
         <w:rPr>
           <w:rFonts w:ascii="Consolas" w:hAnsi="Consolas" w:cs="Arial"/>
           <w:noProof/>
+          <w:color w:val="833C0B" w:themeColor="accent2" w:themeShade="80"/>
           <w:lang w:val="es-CU"/>
         </w:rPr>
-        <w:t>// Tip</w:t>
+        <w:t>// Declaraci</w:t>
       </w:r>
       <w:r>
         <w:rPr>
           <w:rFonts w:ascii="Consolas" w:hAnsi="Consolas" w:cs="Arial"/>
           <w:noProof/>
+          <w:color w:val="833C0B" w:themeColor="accent2" w:themeShade="80"/>
+        </w:rPr>
+        <w:t>ó</w:t>
+      </w:r>
+      <w:r>
+        <w:rPr>
+          <w:rFonts w:ascii="Consolas" w:hAnsi="Consolas" w:cs="Arial"/>
+          <w:noProof/>
+          <w:color w:val="833C0B" w:themeColor="accent2" w:themeShade="80"/>
           <w:lang w:val="es-CU"/>
         </w:rPr>
-        <w:t>os de variables</w:t>
-      </w:r>
+        <w:t>n de funciones</w:t>
+      </w:r>
+      <w:bookmarkEnd w:id="3"/>
     </w:p>
     <w:p>
       <w:pPr>
+        <w:pStyle w:val="Prrafodelista"/>
+        <w:numPr>
+          <w:ilvl w:val="0"/>
+          <w:numId w:val="9"/>
+        </w:numPr>
         <w:spacing w:after="240"/>
         <w:jc w:val="both"/>
         <w:rPr>
@@ -4362,42 +5361,51 @@
         </w:rPr>
         <w:tab/>
       </w:r>
-      <w:bookmarkStart w:id="3" w:name="_Hlk118147768"/>
-      <w:r>
-        <w:rPr>
-          <w:rFonts w:ascii="Consolas" w:hAnsi="Consolas" w:cs="Arial"/>
-          <w:noProof/>
-          <w:lang w:val="es-CU"/>
-        </w:rPr>
-        <w:t xml:space="preserve">// </w:t>
-      </w:r>
-      <w:r>
-        <w:rPr>
-          <w:rFonts w:ascii="Consolas" w:hAnsi="Consolas" w:cs="Arial"/>
-          <w:noProof/>
-          <w:lang w:val="es-CU"/>
-        </w:rPr>
-        <w:t>Declaraci</w:t>
-      </w:r>
-      <w:r>
-        <w:rPr>
-          <w:rFonts w:ascii="Consolas" w:hAnsi="Consolas" w:cs="Arial"/>
-          <w:noProof/>
-        </w:rPr>
-        <w:t>ó</w:t>
-      </w:r>
-      <w:r>
-        <w:rPr>
-          <w:rFonts w:ascii="Consolas" w:hAnsi="Consolas" w:cs="Arial"/>
-          <w:noProof/>
-          <w:lang w:val="es-CU"/>
-        </w:rPr>
-        <w:t>n de funciones</w:t>
-      </w:r>
-      <w:bookmarkEnd w:id="3"/>
     </w:p>
     <w:p>
       <w:pPr>
+        <w:pStyle w:val="Prrafodelista"/>
+        <w:numPr>
+          <w:ilvl w:val="0"/>
+          <w:numId w:val="9"/>
+        </w:numPr>
+        <w:spacing w:after="240"/>
+        <w:jc w:val="both"/>
+        <w:rPr>
+          <w:i/>
+          <w:lang w:val="es-CU"/>
+        </w:rPr>
+      </w:pPr>
+      <m:oMath>
+        <m:r>
+          <m:rPr>
+            <m:sty m:val="p"/>
+          </m:rPr>
+          <w:rPr>
+            <w:rFonts w:ascii="Cambria Math" w:hAnsi="Cambria Math"/>
+            <w:lang w:val="en-US"/>
+          </w:rPr>
+          <m:t>H</m:t>
+        </m:r>
+        <m:r>
+          <m:rPr>
+            <m:sty m:val="p"/>
+          </m:rPr>
+          <w:rPr>
+            <w:rFonts w:ascii="Cambria Math" w:hAnsi="Cambria Math"/>
+            <w:lang w:val="es-CU"/>
+          </w:rPr>
+          <m:t xml:space="preserve"> → T </m:t>
+        </m:r>
+      </m:oMath>
+    </w:p>
+    <w:p>
+      <w:pPr>
+        <w:pStyle w:val="Prrafodelista"/>
+        <w:numPr>
+          <w:ilvl w:val="0"/>
+          <w:numId w:val="9"/>
+        </w:numPr>
         <w:spacing w:after="240"/>
         <w:jc w:val="both"/>
         <w:rPr>
@@ -4407,43 +5415,70 @@
           <w:lang w:val="es-CU"/>
         </w:rPr>
       </w:pPr>
-      <m:oMathPara>
-        <m:oMathParaPr>
-          <m:jc m:val="left"/>
-        </m:oMathParaPr>
-        <m:oMath>
-          <m:r>
-            <m:rPr>
-              <m:sty m:val="p"/>
-            </m:rPr>
-            <w:rPr>
-              <w:rFonts w:ascii="Cambria Math" w:hAnsi="Cambria Math"/>
-              <w:lang w:val="en-US"/>
-            </w:rPr>
-            <m:t>H</m:t>
-          </m:r>
-          <m:r>
-            <m:rPr>
-              <m:sty m:val="p"/>
-            </m:rPr>
-            <w:rPr>
-              <w:rFonts w:ascii="Cambria Math" w:hAnsi="Cambria Math"/>
-              <w:lang w:val="es-CU"/>
-            </w:rPr>
-            <m:t xml:space="preserve"> → T | </m:t>
-          </m:r>
-          <m:r>
-            <w:rPr>
-              <w:rFonts w:ascii="Cambria Math" w:hAnsi="Cambria Math" w:cs="Arial"/>
-              <w:lang w:val="es-CU"/>
-            </w:rPr>
-            <m:t>λ</m:t>
-          </m:r>
-        </m:oMath>
-      </m:oMathPara>
+      <m:oMath>
+        <m:r>
+          <m:rPr>
+            <m:sty m:val="p"/>
+          </m:rPr>
+          <w:rPr>
+            <w:rFonts w:ascii="Cambria Math" w:hAnsi="Cambria Math"/>
+            <w:lang w:val="es-CU"/>
+          </w:rPr>
+          <m:t>H→</m:t>
+        </m:r>
+        <m:r>
+          <w:rPr>
+            <w:rFonts w:ascii="Cambria Math" w:hAnsi="Cambria Math" w:cs="Arial"/>
+            <w:lang w:val="es-CU"/>
+          </w:rPr>
+          <m:t>λ</m:t>
+        </m:r>
+      </m:oMath>
     </w:p>
     <w:p>
       <w:pPr>
+        <w:pStyle w:val="Prrafodelista"/>
+        <w:numPr>
+          <w:ilvl w:val="0"/>
+          <w:numId w:val="9"/>
+        </w:numPr>
+        <w:spacing w:after="240"/>
+        <w:jc w:val="both"/>
+        <w:rPr>
+          <w:lang w:val="es-CU"/>
+        </w:rPr>
+      </w:pPr>
+      <w:bookmarkStart w:id="4" w:name="_Hlk118137820"/>
+      <m:oMath>
+        <m:r>
+          <m:rPr>
+            <m:sty m:val="p"/>
+          </m:rPr>
+          <w:rPr>
+            <w:rFonts w:ascii="Cambria Math" w:hAnsi="Cambria Math"/>
+            <w:lang w:val="en-US"/>
+          </w:rPr>
+          <m:t>D</m:t>
+        </m:r>
+        <m:r>
+          <m:rPr>
+            <m:sty m:val="p"/>
+          </m:rPr>
+          <w:rPr>
+            <w:rFonts w:ascii="Cambria Math" w:hAnsi="Cambria Math"/>
+            <w:lang w:val="es-CU"/>
+          </w:rPr>
+          <m:t xml:space="preserve"> → T  id K</m:t>
+        </m:r>
+      </m:oMath>
+    </w:p>
+    <w:p>
+      <w:pPr>
+        <w:pStyle w:val="Prrafodelista"/>
+        <w:numPr>
+          <w:ilvl w:val="0"/>
+          <w:numId w:val="9"/>
+        </w:numPr>
         <w:spacing w:after="240"/>
         <w:jc w:val="both"/>
         <w:rPr>
@@ -4454,45 +5489,31 @@
           <w:lang w:val="es-CU"/>
         </w:rPr>
       </w:pPr>
-      <w:bookmarkStart w:id="4" w:name="_Hlk118137820"/>
-      <m:oMathPara>
-        <m:oMathParaPr>
-          <m:jc m:val="left"/>
-        </m:oMathParaPr>
-        <m:oMath>
-          <m:r>
-            <m:rPr>
-              <m:sty m:val="p"/>
-            </m:rPr>
-            <w:rPr>
-              <w:rFonts w:ascii="Cambria Math" w:hAnsi="Cambria Math"/>
-              <w:lang w:val="en-US"/>
-            </w:rPr>
-            <m:t>D</m:t>
-          </m:r>
-          <m:r>
-            <m:rPr>
-              <m:sty m:val="p"/>
-            </m:rPr>
-            <w:rPr>
-              <w:rFonts w:ascii="Cambria Math" w:hAnsi="Cambria Math"/>
-              <w:lang w:val="es-CU"/>
-            </w:rPr>
-            <m:t xml:space="preserve"> → T  id K | </m:t>
-          </m:r>
-          <m:r>
-            <w:rPr>
-              <w:rFonts w:ascii="Cambria Math" w:hAnsi="Cambria Math" w:cs="Arial"/>
-              <w:lang w:val="es-CU"/>
-            </w:rPr>
-            <m:t>λ</m:t>
-          </m:r>
-        </m:oMath>
-      </m:oMathPara>
+      <m:oMath>
+        <m:r>
+          <w:rPr>
+            <w:rFonts w:ascii="Cambria Math" w:hAnsi="Cambria Math" w:cs="Arial"/>
+            <w:lang w:val="es-CU"/>
+          </w:rPr>
+          <m:t>D→</m:t>
+        </m:r>
+        <m:r>
+          <w:rPr>
+            <w:rFonts w:ascii="Cambria Math" w:hAnsi="Cambria Math" w:cs="Arial"/>
+            <w:lang w:val="es-CU"/>
+          </w:rPr>
+          <m:t>λ</m:t>
+        </m:r>
+      </m:oMath>
       <w:bookmarkEnd w:id="4"/>
     </w:p>
     <w:p>
       <w:pPr>
+        <w:pStyle w:val="Prrafodelista"/>
+        <w:numPr>
+          <w:ilvl w:val="0"/>
+          <w:numId w:val="9"/>
+        </w:numPr>
         <w:spacing w:after="240"/>
         <w:jc w:val="both"/>
         <w:rPr>
@@ -4500,49 +5521,6 @@
         </w:rPr>
       </w:pPr>
       <w:bookmarkStart w:id="5" w:name="_Hlk118137920"/>
-      <m:oMathPara>
-        <m:oMathParaPr>
-          <m:jc m:val="left"/>
-        </m:oMathParaPr>
-        <m:oMath>
-          <m:r>
-            <m:rPr>
-              <m:sty m:val="p"/>
-            </m:rPr>
-            <w:rPr>
-              <w:rFonts w:ascii="Cambria Math" w:hAnsi="Cambria Math"/>
-            </w:rPr>
-            <m:t xml:space="preserve">K→ , T id K | </m:t>
-          </m:r>
-          <m:r>
-            <m:rPr>
-              <m:sty m:val="p"/>
-            </m:rPr>
-            <w:rPr>
-              <w:rFonts w:ascii="Cambria Math" w:hAnsi="Cambria Math"/>
-              <w:lang w:val="es-CU"/>
-            </w:rPr>
-            <m:t xml:space="preserve"> </m:t>
-          </m:r>
-          <m:r>
-            <w:rPr>
-              <w:rFonts w:ascii="Cambria Math" w:hAnsi="Cambria Math" w:cs="Arial"/>
-              <w:lang w:val="es-CU"/>
-            </w:rPr>
-            <m:t>λ</m:t>
-          </m:r>
-        </m:oMath>
-      </m:oMathPara>
-      <w:bookmarkEnd w:id="5"/>
-    </w:p>
-    <w:p>
-      <w:pPr>
-        <w:spacing w:after="240"/>
-        <w:jc w:val="both"/>
-        <w:rPr>
-          <w:lang w:val="es-CU"/>
-        </w:rPr>
-      </w:pPr>
       <m:oMath>
         <m:r>
           <m:rPr>
@@ -4551,13 +5529,86 @@
           <w:rPr>
             <w:rFonts w:ascii="Cambria Math" w:hAnsi="Cambria Math"/>
           </w:rPr>
-          <m:t xml:space="preserve">C→B C  </m:t>
+          <m:t xml:space="preserve">K→ , T id K </m:t>
         </m:r>
+      </m:oMath>
+    </w:p>
+    <w:p>
+      <w:pPr>
+        <w:pStyle w:val="Prrafodelista"/>
+        <w:numPr>
+          <w:ilvl w:val="0"/>
+          <w:numId w:val="9"/>
+        </w:numPr>
+        <w:spacing w:after="240"/>
+        <w:jc w:val="both"/>
+        <w:rPr>
+          <w:lang w:val="es-CU"/>
+        </w:rPr>
+      </w:pPr>
+      <m:oMath>
+        <m:r>
+          <w:rPr>
+            <w:rFonts w:ascii="Cambria Math" w:hAnsi="Cambria Math" w:cs="Arial"/>
+            <w:lang w:val="es-CU"/>
+          </w:rPr>
+          <m:t>K→</m:t>
+        </m:r>
+        <m:r>
+          <w:rPr>
+            <w:rFonts w:ascii="Cambria Math" w:hAnsi="Cambria Math" w:cs="Arial"/>
+            <w:lang w:val="es-CU"/>
+          </w:rPr>
+          <m:t>λ</m:t>
+        </m:r>
+      </m:oMath>
+      <w:bookmarkEnd w:id="5"/>
+    </w:p>
+    <w:p>
+      <w:pPr>
+        <w:pStyle w:val="Prrafodelista"/>
+        <w:numPr>
+          <w:ilvl w:val="0"/>
+          <w:numId w:val="9"/>
+        </w:numPr>
+        <w:spacing w:after="240"/>
+        <w:jc w:val="both"/>
+        <w:rPr>
+          <w:lang w:val="es-CU"/>
+        </w:rPr>
+      </w:pPr>
+      <m:oMath>
+        <m:r>
+          <m:rPr>
+            <m:sty m:val="p"/>
+          </m:rPr>
+          <w:rPr>
+            <w:rFonts w:ascii="Cambria Math" w:hAnsi="Cambria Math"/>
+          </w:rPr>
+          <m:t xml:space="preserve">C→B C </m:t>
+        </m:r>
+      </m:oMath>
+    </w:p>
+    <w:p>
+      <w:pPr>
+        <w:pStyle w:val="Prrafodelista"/>
+        <w:numPr>
+          <w:ilvl w:val="0"/>
+          <w:numId w:val="9"/>
+        </w:numPr>
+        <w:spacing w:after="240"/>
+        <w:jc w:val="both"/>
+        <w:rPr>
+          <w:lang w:val="es-CU"/>
+        </w:rPr>
+      </w:pPr>
+      <m:oMath>
         <m:r>
           <w:rPr>
             <w:rFonts w:ascii="Cambria Math" w:hAnsi="Cambria Math"/>
           </w:rPr>
-          <m:t xml:space="preserve">| </m:t>
+          <w:lastRenderedPageBreak/>
+          <m:t>C→</m:t>
         </m:r>
         <m:r>
           <m:rPr>
@@ -4592,9 +5643,32 @@
     </w:p>
     <w:p>
       <w:pPr>
+        <w:spacing w:after="240"/>
+        <w:ind w:left="360"/>
+        <w:jc w:val="both"/>
+        <w:rPr>
+          <w:color w:val="833C0B" w:themeColor="accent2" w:themeShade="80"/>
+          <w:lang w:val="es-CU"/>
+        </w:rPr>
+      </w:pPr>
+      <w:r>
+        <w:rPr>
+          <w:rFonts w:ascii="Consolas" w:hAnsi="Consolas"/>
+          <w:color w:val="833C0B" w:themeColor="accent2" w:themeShade="80"/>
+          <w:lang w:val="es-CU"/>
+        </w:rPr>
+        <w:t>// Inicialización de identificadores</w:t>
+      </w:r>
+    </w:p>
+    <w:p>
+      <w:pPr>
         <w:pStyle w:val="Ttulo1"/>
+        <w:numPr>
+          <w:ilvl w:val="0"/>
+          <w:numId w:val="9"/>
+        </w:numPr>
         <w:spacing w:after="240"/>
-        <w:ind w:left="0" w:right="367"/>
+        <w:ind w:right="367"/>
         <w:jc w:val="both"/>
         <w:rPr>
           <w:b w:val="0"/>
@@ -4615,35 +5689,78 @@
           </w:rPr>
           <m:t xml:space="preserve">N→ ; </m:t>
         </m:r>
-        <m:d>
-          <m:dPr>
-            <m:begChr m:val="|"/>
-            <m:endChr m:val="|"/>
-            <m:ctrlPr>
-              <w:rPr>
-                <w:rFonts w:ascii="Cambria Math" w:hAnsi="Cambria Math"/>
-                <w:b w:val="0"/>
-                <w:bCs w:val="0"/>
-                <w:i/>
-                <w:sz w:val="22"/>
-                <w:szCs w:val="22"/>
-              </w:rPr>
-            </m:ctrlPr>
-          </m:dPr>
-          <m:e>
-            <m:r>
-              <m:rPr>
-                <m:sty m:val="bi"/>
-              </m:rPr>
-              <w:rPr>
-                <w:rFonts w:ascii="Cambria Math" w:hAnsi="Cambria Math"/>
-                <w:sz w:val="22"/>
-                <w:szCs w:val="22"/>
-              </w:rPr>
-              <m:t>=E ;</m:t>
-            </m:r>
-          </m:e>
-        </m:d>
+      </m:oMath>
+    </w:p>
+    <w:p>
+      <w:pPr>
+        <w:pStyle w:val="Ttulo1"/>
+        <w:numPr>
+          <w:ilvl w:val="0"/>
+          <w:numId w:val="9"/>
+        </w:numPr>
+        <w:spacing w:after="240"/>
+        <w:ind w:right="367"/>
+        <w:jc w:val="both"/>
+        <w:rPr>
+          <w:b w:val="0"/>
+          <w:bCs w:val="0"/>
+          <w:sz w:val="22"/>
+          <w:szCs w:val="22"/>
+        </w:rPr>
+      </w:pPr>
+      <m:oMath>
+        <m:r>
+          <w:rPr>
+            <w:rFonts w:ascii="Cambria Math" w:hAnsi="Cambria Math"/>
+            <w:sz w:val="22"/>
+            <w:szCs w:val="22"/>
+          </w:rPr>
+          <m:t>N→</m:t>
+        </m:r>
+        <m:r>
+          <w:rPr>
+            <w:rFonts w:ascii="Cambria Math" w:hAnsi="Cambria Math"/>
+            <w:sz w:val="22"/>
+            <w:szCs w:val="22"/>
+          </w:rPr>
+          <m:t>=E ;</m:t>
+        </m:r>
+      </m:oMath>
+    </w:p>
+    <w:p>
+      <w:pPr>
+        <w:pStyle w:val="Ttulo1"/>
+        <w:numPr>
+          <w:ilvl w:val="0"/>
+          <w:numId w:val="9"/>
+        </w:numPr>
+        <w:spacing w:after="240"/>
+        <w:ind w:right="367"/>
+        <w:jc w:val="both"/>
+        <w:rPr>
+          <w:b w:val="0"/>
+          <w:bCs w:val="0"/>
+          <w:sz w:val="22"/>
+          <w:szCs w:val="22"/>
+        </w:rPr>
+      </w:pPr>
+      <m:oMath>
+        <m:r>
+          <w:rPr>
+            <w:rFonts w:ascii="Cambria Math" w:hAnsi="Cambria Math"/>
+            <w:sz w:val="22"/>
+            <w:szCs w:val="22"/>
+          </w:rPr>
+          <m:t>N→</m:t>
+        </m:r>
+        <m:r>
+          <w:rPr>
+            <w:rFonts w:ascii="Cambria Math" w:hAnsi="Cambria Math"/>
+            <w:sz w:val="22"/>
+            <w:szCs w:val="22"/>
+          </w:rPr>
+          <m:t>* =E</m:t>
+        </m:r>
         <m:r>
           <m:rPr>
             <m:sty m:val="bi"/>
@@ -4653,7 +5770,7 @@
             <w:sz w:val="22"/>
             <w:szCs w:val="22"/>
           </w:rPr>
-          <m:t>* =E;</m:t>
+          <m:t>;</m:t>
         </m:r>
       </m:oMath>
       <w:r>
@@ -4683,45 +5800,43 @@
         </w:rPr>
         <w:tab/>
       </w:r>
+    </w:p>
+    <w:p>
+      <w:pPr>
+        <w:pStyle w:val="Ttulo1"/>
+        <w:spacing w:after="240"/>
+        <w:ind w:left="360" w:right="367"/>
+        <w:jc w:val="both"/>
+        <w:rPr>
+          <w:b w:val="0"/>
+          <w:bCs w:val="0"/>
+          <w:color w:val="833C0B" w:themeColor="accent2" w:themeShade="80"/>
+          <w:sz w:val="22"/>
+          <w:szCs w:val="22"/>
+        </w:rPr>
+      </w:pPr>
       <w:r>
         <w:rPr>
           <w:rFonts w:ascii="Consolas" w:hAnsi="Consolas"/>
           <w:b w:val="0"/>
           <w:bCs w:val="0"/>
+          <w:color w:val="833C0B" w:themeColor="accent2" w:themeShade="80"/>
           <w:sz w:val="22"/>
           <w:szCs w:val="22"/>
           <w:lang w:val="es-CU"/>
         </w:rPr>
-        <w:t xml:space="preserve">// </w:t>
-      </w:r>
-      <w:r>
-        <w:rPr>
-          <w:rFonts w:ascii="Consolas" w:hAnsi="Consolas"/>
-          <w:b w:val="0"/>
-          <w:bCs w:val="0"/>
-          <w:sz w:val="22"/>
-          <w:szCs w:val="22"/>
-          <w:lang w:val="es-CU"/>
-        </w:rPr>
-        <w:t>Inicialización de id</w:t>
-      </w:r>
-      <w:r>
-        <w:rPr>
-          <w:rFonts w:ascii="Consolas" w:hAnsi="Consolas"/>
-          <w:b w:val="0"/>
-          <w:bCs w:val="0"/>
-          <w:sz w:val="22"/>
-          <w:szCs w:val="22"/>
-          <w:lang w:val="es-CU"/>
-        </w:rPr>
-        <w:t>entificadores</w:t>
+        <w:t>// Cuerpo de switch</w:t>
       </w:r>
     </w:p>
     <w:p>
       <w:pPr>
         <w:pStyle w:val="Ttulo1"/>
+        <w:numPr>
+          <w:ilvl w:val="0"/>
+          <w:numId w:val="9"/>
+        </w:numPr>
         <w:spacing w:after="240"/>
-        <w:ind w:left="0" w:right="367"/>
+        <w:ind w:right="367"/>
         <w:jc w:val="both"/>
         <w:rPr>
           <w:b w:val="0"/>
@@ -4740,46 +5855,56 @@
             <w:sz w:val="22"/>
             <w:szCs w:val="22"/>
           </w:rPr>
-          <m:t xml:space="preserve">Z→ case cteEntera :O Z | default :O </m:t>
+          <m:t>Z→ case cteEntera :O Z</m:t>
         </m:r>
       </m:oMath>
-      <w:r>
+    </w:p>
+    <w:p>
+      <w:pPr>
+        <w:pStyle w:val="Ttulo1"/>
+        <w:numPr>
+          <w:ilvl w:val="0"/>
+          <w:numId w:val="9"/>
+        </w:numPr>
+        <w:spacing w:after="240"/>
+        <w:ind w:right="367"/>
+        <w:jc w:val="both"/>
         <w:rPr>
           <w:b w:val="0"/>
           <w:bCs w:val="0"/>
           <w:sz w:val="22"/>
           <w:szCs w:val="22"/>
         </w:rPr>
-        <w:tab/>
-      </w:r>
-      <w:r>
-        <w:rPr>
-          <w:rFonts w:ascii="Consolas" w:hAnsi="Consolas"/>
+      </w:pPr>
+      <m:oMath>
+        <m:r>
+          <w:rPr>
+            <w:rFonts w:ascii="Cambria Math" w:hAnsi="Cambria Math"/>
+            <w:sz w:val="22"/>
+            <w:szCs w:val="22"/>
+          </w:rPr>
+          <m:t xml:space="preserve">Z→default :O </m:t>
+        </m:r>
+      </m:oMath>
+      <w:r>
+        <w:rPr>
           <w:b w:val="0"/>
           <w:bCs w:val="0"/>
           <w:sz w:val="22"/>
           <w:szCs w:val="22"/>
-          <w:lang w:val="es-CU"/>
-        </w:rPr>
-        <w:t xml:space="preserve">// </w:t>
-      </w:r>
-      <w:r>
-        <w:rPr>
-          <w:rFonts w:ascii="Consolas" w:hAnsi="Consolas"/>
-          <w:b w:val="0"/>
-          <w:bCs w:val="0"/>
-          <w:sz w:val="22"/>
-          <w:szCs w:val="22"/>
-          <w:lang w:val="es-CU"/>
-        </w:rPr>
-        <w:t>Cuerpo de switch</w:t>
+        </w:rPr>
+        <w:tab/>
       </w:r>
     </w:p>
     <w:p>
       <w:pPr>
         <w:pStyle w:val="Ttulo1"/>
+        <w:numPr>
+          <w:ilvl w:val="0"/>
+          <w:numId w:val="9"/>
+        </w:numPr>
         <w:spacing w:after="240"/>
-        <w:ind w:left="0" w:right="367"/>
+        <w:ind w:right="367"/>
         <w:jc w:val="both"/>
         <w:rPr>
           <w:b w:val="0"/>
@@ -4798,18 +5923,75 @@
             <w:sz w:val="22"/>
             <w:szCs w:val="22"/>
           </w:rPr>
-          <m:t>O→ B O' | break;</m:t>
+          <m:t xml:space="preserve">O→ B </m:t>
         </m:r>
+        <m:sSup>
+          <m:sSupPr>
+            <m:ctrlPr>
+              <w:rPr>
+                <w:rFonts w:ascii="Cambria Math" w:hAnsi="Cambria Math"/>
+                <w:i/>
+                <w:sz w:val="22"/>
+                <w:szCs w:val="22"/>
+              </w:rPr>
+            </m:ctrlPr>
+          </m:sSupPr>
+          <m:e>
+            <m:r>
+              <m:rPr>
+                <m:sty m:val="bi"/>
+              </m:rPr>
+              <w:rPr>
+                <w:rFonts w:ascii="Cambria Math" w:hAnsi="Cambria Math"/>
+                <w:sz w:val="22"/>
+                <w:szCs w:val="22"/>
+              </w:rPr>
+              <m:t>O</m:t>
+            </m:r>
+          </m:e>
+          <m:sup>
+            <m:r>
+              <m:rPr>
+                <m:sty m:val="bi"/>
+              </m:rPr>
+              <w:rPr>
+                <w:rFonts w:ascii="Cambria Math" w:hAnsi="Cambria Math"/>
+                <w:sz w:val="22"/>
+                <w:szCs w:val="22"/>
+              </w:rPr>
+              <m:t>'</m:t>
+            </m:r>
+          </m:sup>
+        </m:sSup>
       </m:oMath>
-      <w:r>
+    </w:p>
+    <w:p>
+      <w:pPr>
+        <w:pStyle w:val="Ttulo1"/>
+        <w:numPr>
+          <w:ilvl w:val="0"/>
+          <w:numId w:val="9"/>
+        </w:numPr>
+        <w:spacing w:after="240"/>
+        <w:ind w:right="367"/>
+        <w:jc w:val="both"/>
         <w:rPr>
           <w:b w:val="0"/>
           <w:bCs w:val="0"/>
           <w:sz w:val="22"/>
           <w:szCs w:val="22"/>
         </w:rPr>
-        <w:t xml:space="preserve"> </w:t>
-      </w:r>
+      </w:pPr>
+      <m:oMath>
+        <m:r>
+          <w:rPr>
+            <w:rFonts w:ascii="Cambria Math" w:hAnsi="Cambria Math"/>
+            <w:sz w:val="22"/>
+            <w:szCs w:val="22"/>
+          </w:rPr>
+          <m:t>O→break;</m:t>
+        </m:r>
+      </m:oMath>
       <w:r>
         <w:rPr>
           <w:b w:val="0"/>
@@ -4817,14 +5999,27 @@
           <w:sz w:val="22"/>
           <w:szCs w:val="22"/>
         </w:rPr>
+        <w:t xml:space="preserve"> </w:t>
+      </w:r>
+      <w:r>
+        <w:rPr>
+          <w:b w:val="0"/>
+          <w:bCs w:val="0"/>
+          <w:sz w:val="22"/>
+          <w:szCs w:val="22"/>
+        </w:rPr>
         <w:tab/>
       </w:r>
     </w:p>
     <w:p>
       <w:pPr>
         <w:pStyle w:val="Ttulo1"/>
+        <w:numPr>
+          <w:ilvl w:val="0"/>
+          <w:numId w:val="9"/>
+        </w:numPr>
         <w:spacing w:after="240"/>
-        <w:ind w:left="0" w:right="367"/>
+        <w:ind w:right="367"/>
         <w:jc w:val="both"/>
         <w:rPr>
           <w:b w:val="0"/>
@@ -4834,155 +6029,276 @@
           <w:lang w:val="en-US"/>
         </w:rPr>
       </w:pPr>
-      <m:oMathPara>
-        <m:oMathParaPr>
-          <m:jc m:val="left"/>
-        </m:oMathParaPr>
-        <m:oMath>
-          <m:sSup>
-            <m:sSupPr>
-              <m:ctrlPr>
-                <w:rPr>
-                  <w:rFonts w:ascii="Cambria Math" w:hAnsi="Cambria Math"/>
-                  <w:b w:val="0"/>
-                  <w:bCs w:val="0"/>
-                  <w:i/>
-                  <w:sz w:val="22"/>
-                  <w:szCs w:val="22"/>
-                </w:rPr>
-              </m:ctrlPr>
-            </m:sSupPr>
-            <m:e>
-              <m:r>
-                <m:rPr>
-                  <m:sty m:val="bi"/>
-                </m:rPr>
-                <w:rPr>
-                  <w:rFonts w:ascii="Cambria Math" w:hAnsi="Cambria Math"/>
-                  <w:sz w:val="22"/>
-                  <w:szCs w:val="22"/>
-                </w:rPr>
-                <m:t>O</m:t>
-              </m:r>
-            </m:e>
-            <m:sup>
-              <m:r>
-                <m:rPr>
-                  <m:sty m:val="bi"/>
-                </m:rPr>
-                <w:rPr>
-                  <w:rFonts w:ascii="Cambria Math" w:hAnsi="Cambria Math"/>
-                  <w:sz w:val="22"/>
-                  <w:szCs w:val="22"/>
-                </w:rPr>
-                <m:t>'</m:t>
-              </m:r>
-            </m:sup>
-          </m:sSup>
-          <m:r>
-            <m:rPr>
-              <m:sty m:val="bi"/>
-            </m:rPr>
-            <w:rPr>
-              <w:rFonts w:ascii="Cambria Math" w:hAnsi="Cambria Math"/>
-              <w:sz w:val="22"/>
-              <w:szCs w:val="22"/>
-            </w:rPr>
-            <m:t xml:space="preserve">→ B </m:t>
-          </m:r>
-          <m:sSup>
-            <m:sSupPr>
-              <m:ctrlPr>
-                <w:rPr>
-                  <w:rFonts w:ascii="Cambria Math" w:hAnsi="Cambria Math"/>
-                  <w:b w:val="0"/>
-                  <w:bCs w:val="0"/>
-                  <w:i/>
-                  <w:sz w:val="22"/>
-                  <w:szCs w:val="22"/>
-                </w:rPr>
-              </m:ctrlPr>
-            </m:sSupPr>
-            <m:e>
-              <m:r>
-                <m:rPr>
-                  <m:sty m:val="bi"/>
-                </m:rPr>
-                <w:rPr>
-                  <w:rFonts w:ascii="Cambria Math" w:hAnsi="Cambria Math"/>
-                  <w:sz w:val="22"/>
-                  <w:szCs w:val="22"/>
-                </w:rPr>
-                <m:t>O</m:t>
-              </m:r>
-              <m:ctrlPr>
-                <w:rPr>
-                  <w:rFonts w:ascii="Cambria Math" w:hAnsi="Cambria Math"/>
-                  <w:b w:val="0"/>
-                  <w:bCs w:val="0"/>
-                  <w:i/>
-                  <w:sz w:val="22"/>
-                  <w:szCs w:val="22"/>
-                  <w:lang w:val="en-US"/>
-                </w:rPr>
-              </m:ctrlPr>
-            </m:e>
-            <m:sup>
-              <m:r>
-                <m:rPr>
-                  <m:sty m:val="bi"/>
-                </m:rPr>
-                <w:rPr>
-                  <w:rFonts w:ascii="Cambria Math" w:hAnsi="Cambria Math"/>
-                  <w:sz w:val="22"/>
-                  <w:szCs w:val="22"/>
-                </w:rPr>
-                <m:t>'</m:t>
-              </m:r>
-            </m:sup>
-          </m:sSup>
-          <m:d>
-            <m:dPr>
-              <m:begChr m:val="|"/>
-              <m:endChr m:val="|"/>
-              <m:ctrlPr>
-                <w:rPr>
-                  <w:rFonts w:ascii="Cambria Math" w:hAnsi="Cambria Math"/>
-                  <w:b w:val="0"/>
-                  <w:bCs w:val="0"/>
-                  <w:i/>
-                  <w:sz w:val="22"/>
-                  <w:szCs w:val="22"/>
-                </w:rPr>
-              </m:ctrlPr>
-            </m:dPr>
-            <m:e>
-              <m:r>
-                <m:rPr>
-                  <m:sty m:val="bi"/>
-                </m:rPr>
-                <w:rPr>
-                  <w:rFonts w:ascii="Cambria Math" w:hAnsi="Cambria Math"/>
-                  <w:sz w:val="22"/>
-                  <w:szCs w:val="22"/>
-                </w:rPr>
-                <m:t xml:space="preserve"> break;</m:t>
-              </m:r>
-            </m:e>
-          </m:d>
-          <m:r>
-            <m:rPr>
-              <m:sty m:val="bi"/>
-            </m:rPr>
-            <w:rPr>
-              <w:rFonts w:ascii="Cambria Math" w:hAnsi="Cambria Math"/>
-              <w:sz w:val="22"/>
-              <w:szCs w:val="22"/>
-            </w:rPr>
-            <m:t xml:space="preserve"> λ  </m:t>
-          </m:r>
-        </m:oMath>
-      </m:oMathPara>
+      <m:oMath>
+        <m:sSup>
+          <m:sSupPr>
+            <m:ctrlPr>
+              <w:rPr>
+                <w:rFonts w:ascii="Cambria Math" w:hAnsi="Cambria Math"/>
+                <w:b w:val="0"/>
+                <w:bCs w:val="0"/>
+                <w:i/>
+                <w:sz w:val="22"/>
+                <w:szCs w:val="22"/>
+              </w:rPr>
+            </m:ctrlPr>
+          </m:sSupPr>
+          <m:e>
+            <m:r>
+              <m:rPr>
+                <m:sty m:val="bi"/>
+              </m:rPr>
+              <w:rPr>
+                <w:rFonts w:ascii="Cambria Math" w:hAnsi="Cambria Math"/>
+                <w:sz w:val="22"/>
+                <w:szCs w:val="22"/>
+              </w:rPr>
+              <m:t>O</m:t>
+            </m:r>
+          </m:e>
+          <m:sup>
+            <m:r>
+              <m:rPr>
+                <m:sty m:val="bi"/>
+              </m:rPr>
+              <w:rPr>
+                <w:rFonts w:ascii="Cambria Math" w:hAnsi="Cambria Math"/>
+                <w:sz w:val="22"/>
+                <w:szCs w:val="22"/>
+              </w:rPr>
+              <m:t>'</m:t>
+            </m:r>
+          </m:sup>
+        </m:sSup>
+        <m:r>
+          <m:rPr>
+            <m:sty m:val="bi"/>
+          </m:rPr>
+          <w:rPr>
+            <w:rFonts w:ascii="Cambria Math" w:hAnsi="Cambria Math"/>
+            <w:sz w:val="22"/>
+            <w:szCs w:val="22"/>
+          </w:rPr>
+          <m:t xml:space="preserve">→ B </m:t>
+        </m:r>
+        <m:sSup>
+          <m:sSupPr>
+            <m:ctrlPr>
+              <w:rPr>
+                <w:rFonts w:ascii="Cambria Math" w:hAnsi="Cambria Math"/>
+                <w:b w:val="0"/>
+                <w:bCs w:val="0"/>
+                <w:i/>
+                <w:sz w:val="22"/>
+                <w:szCs w:val="22"/>
+              </w:rPr>
+            </m:ctrlPr>
+          </m:sSupPr>
+          <m:e>
+            <m:r>
+              <m:rPr>
+                <m:sty m:val="bi"/>
+              </m:rPr>
+              <w:rPr>
+                <w:rFonts w:ascii="Cambria Math" w:hAnsi="Cambria Math"/>
+                <w:sz w:val="22"/>
+                <w:szCs w:val="22"/>
+              </w:rPr>
+              <m:t>O</m:t>
+            </m:r>
+            <m:ctrlPr>
+              <w:rPr>
+                <w:rFonts w:ascii="Cambria Math" w:hAnsi="Cambria Math"/>
+                <w:b w:val="0"/>
+                <w:bCs w:val="0"/>
+                <w:i/>
+                <w:sz w:val="22"/>
+                <w:szCs w:val="22"/>
+                <w:lang w:val="en-US"/>
+              </w:rPr>
+            </m:ctrlPr>
+          </m:e>
+          <m:sup>
+            <m:r>
+              <m:rPr>
+                <m:sty m:val="bi"/>
+              </m:rPr>
+              <w:rPr>
+                <w:rFonts w:ascii="Cambria Math" w:hAnsi="Cambria Math"/>
+                <w:sz w:val="22"/>
+                <w:szCs w:val="22"/>
+              </w:rPr>
+              <m:t>'</m:t>
+            </m:r>
+          </m:sup>
+        </m:sSup>
+      </m:oMath>
+    </w:p>
+    <w:p>
+      <w:pPr>
+        <w:pStyle w:val="Ttulo1"/>
+        <w:numPr>
+          <w:ilvl w:val="0"/>
+          <w:numId w:val="9"/>
+        </w:numPr>
+        <w:spacing w:after="240"/>
+        <w:ind w:right="367"/>
+        <w:jc w:val="both"/>
+        <w:rPr>
+          <w:b w:val="0"/>
+          <w:bCs w:val="0"/>
+          <w:sz w:val="22"/>
+          <w:szCs w:val="22"/>
+          <w:lang w:val="en-US"/>
+        </w:rPr>
+      </w:pPr>
+      <m:oMath>
+        <m:sSup>
+          <m:sSupPr>
+            <m:ctrlPr>
+              <w:rPr>
+                <w:rFonts w:ascii="Cambria Math" w:hAnsi="Cambria Math"/>
+                <w:b w:val="0"/>
+                <w:bCs w:val="0"/>
+                <w:i/>
+                <w:sz w:val="22"/>
+                <w:szCs w:val="22"/>
+              </w:rPr>
+            </m:ctrlPr>
+          </m:sSupPr>
+          <m:e>
+            <m:r>
+              <w:rPr>
+                <w:rFonts w:ascii="Cambria Math" w:hAnsi="Cambria Math"/>
+                <w:sz w:val="22"/>
+                <w:szCs w:val="22"/>
+              </w:rPr>
+              <m:t>O</m:t>
+            </m:r>
+          </m:e>
+          <m:sup>
+            <m:r>
+              <w:rPr>
+                <w:rFonts w:ascii="Cambria Math" w:hAnsi="Cambria Math"/>
+                <w:sz w:val="22"/>
+                <w:szCs w:val="22"/>
+              </w:rPr>
+              <m:t>'</m:t>
+            </m:r>
+          </m:sup>
+        </m:sSup>
+        <m:r>
+          <w:rPr>
+            <w:rFonts w:ascii="Cambria Math" w:hAnsi="Cambria Math"/>
+            <w:sz w:val="22"/>
+            <w:szCs w:val="22"/>
+          </w:rPr>
+          <m:t>→</m:t>
+        </m:r>
+        <m:r>
+          <m:rPr>
+            <m:sty m:val="bi"/>
+          </m:rPr>
+          <w:rPr>
+            <w:rFonts w:ascii="Cambria Math" w:hAnsi="Cambria Math"/>
+            <w:sz w:val="22"/>
+            <w:szCs w:val="22"/>
+          </w:rPr>
+          <m:t>break;</m:t>
+        </m:r>
+      </m:oMath>
+    </w:p>
+    <w:p>
+      <w:pPr>
+        <w:pStyle w:val="Ttulo1"/>
+        <w:numPr>
+          <w:ilvl w:val="0"/>
+          <w:numId w:val="9"/>
+        </w:numPr>
+        <w:spacing w:after="240"/>
+        <w:ind w:right="367"/>
+        <w:jc w:val="both"/>
+        <w:rPr>
+          <w:b w:val="0"/>
+          <w:bCs w:val="0"/>
+          <w:sz w:val="22"/>
+          <w:szCs w:val="22"/>
+          <w:lang w:val="en-US"/>
+        </w:rPr>
+      </w:pPr>
+      <m:oMath>
+        <m:sSup>
+          <m:sSupPr>
+            <m:ctrlPr>
+              <w:rPr>
+                <w:rFonts w:ascii="Cambria Math" w:hAnsi="Cambria Math"/>
+                <w:b w:val="0"/>
+                <w:bCs w:val="0"/>
+                <w:i/>
+                <w:sz w:val="22"/>
+                <w:szCs w:val="22"/>
+              </w:rPr>
+            </m:ctrlPr>
+          </m:sSupPr>
+          <m:e>
+            <m:r>
+              <w:rPr>
+                <w:rFonts w:ascii="Cambria Math" w:hAnsi="Cambria Math"/>
+                <w:sz w:val="22"/>
+                <w:szCs w:val="22"/>
+              </w:rPr>
+              <m:t>O</m:t>
+            </m:r>
+          </m:e>
+          <m:sup>
+            <m:r>
+              <w:rPr>
+                <w:rFonts w:ascii="Cambria Math" w:hAnsi="Cambria Math"/>
+                <w:sz w:val="22"/>
+                <w:szCs w:val="22"/>
+              </w:rPr>
+              <m:t>'</m:t>
+            </m:r>
+          </m:sup>
+        </m:sSup>
+        <m:r>
+          <m:rPr>
+            <m:sty m:val="bi"/>
+          </m:rPr>
+          <w:rPr>
+            <w:rFonts w:ascii="Cambria Math" w:hAnsi="Cambria Math"/>
+            <w:sz w:val="22"/>
+            <w:szCs w:val="22"/>
+          </w:rPr>
+          <m:t>→</m:t>
+        </m:r>
+        <m:r>
+          <m:rPr>
+            <m:sty m:val="bi"/>
+          </m:rPr>
+          <w:rPr>
+            <w:rFonts w:ascii="Cambria Math" w:hAnsi="Cambria Math"/>
+            <w:sz w:val="22"/>
+            <w:szCs w:val="22"/>
+          </w:rPr>
+          <m:t xml:space="preserve">λ  </m:t>
+        </m:r>
+      </m:oMath>
+    </w:p>
+    <w:p>
+      <w:pPr>
+        <w:pStyle w:val="Ttulo1"/>
+        <w:spacing w:after="240"/>
+        <w:ind w:left="360" w:right="367"/>
+        <w:jc w:val="both"/>
+        <w:rPr>
+          <w:b w:val="0"/>
+          <w:bCs w:val="0"/>
+          <w:sz w:val="22"/>
+          <w:szCs w:val="22"/>
+          <w:lang w:val="en-US"/>
+        </w:rPr>
+      </w:pPr>
     </w:p>
     <w:p>
       <w:pPr>
@@ -4997,42 +6313,13 @@
           <w:lang w:val="es-CU"/>
         </w:rPr>
       </w:pPr>
-    </w:p>
-    <w:p>
-      <w:pPr>
-        <w:pStyle w:val="Ttulo1"/>
-        <w:spacing w:after="240"/>
-        <w:ind w:left="0" w:right="367"/>
-        <w:jc w:val="both"/>
+      <w:r>
         <w:rPr>
           <w:sz w:val="22"/>
           <w:szCs w:val="22"/>
           <w:u w:val="single"/>
           <w:lang w:val="es-CU"/>
         </w:rPr>
-      </w:pPr>
-    </w:p>
-    <w:p>
-      <w:pPr>
-        <w:pStyle w:val="Ttulo1"/>
-        <w:spacing w:after="240"/>
-        <w:ind w:left="0" w:right="367"/>
-        <w:jc w:val="both"/>
-        <w:rPr>
-          <w:sz w:val="22"/>
-          <w:szCs w:val="22"/>
-          <w:u w:val="single"/>
-          <w:lang w:val="es-CU"/>
-        </w:rPr>
-      </w:pPr>
-      <w:r>
-        <w:rPr>
-          <w:sz w:val="22"/>
-          <w:szCs w:val="22"/>
-          <w:u w:val="single"/>
-          <w:lang w:val="es-CU"/>
-        </w:rPr>
-        <w:lastRenderedPageBreak/>
         <w:t xml:space="preserve">Justificación </w:t>
       </w:r>
     </w:p>
@@ -6409,6 +7696,7 @@
                 <w:szCs w:val="22"/>
                 <w:lang w:val="en-US"/>
               </w:rPr>
+              <w:lastRenderedPageBreak/>
               <w:t>S’</w:t>
             </w:r>
           </w:p>
@@ -8155,7 +9443,6 @@
                 <w:szCs w:val="22"/>
                 <w:lang w:val="en-US"/>
               </w:rPr>
-              <w:lastRenderedPageBreak/>
               <w:t>P’</w:t>
             </w:r>
           </w:p>
@@ -10193,6 +11480,7 @@
                 <w:szCs w:val="22"/>
                 <w:lang w:val="en-US"/>
               </w:rPr>
+              <w:lastRenderedPageBreak/>
               <w:t>Z</w:t>
             </w:r>
           </w:p>
@@ -10818,22 +12106,6 @@
     </w:tbl>
     <w:p>
       <w:pPr>
-        <w:pStyle w:val="Ttulo1"/>
-        <w:spacing w:before="91"/>
-        <w:ind w:right="367"/>
-        <w:rPr>
-          <w:rStyle w:val="nfasisintenso"/>
-          <w:i w:val="0"/>
-          <w:iCs w:val="0"/>
-          <w:color w:val="C45911" w:themeColor="accent2" w:themeShade="BF"/>
-          <w:sz w:val="28"/>
-          <w:szCs w:val="28"/>
-          <w:lang w:val="en-US"/>
-        </w:rPr>
-      </w:pPr>
-    </w:p>
-    <w:p>
-      <w:pPr>
         <w:tabs>
           <w:tab w:val="left" w:pos="6820"/>
         </w:tabs>
@@ -10873,6 +12145,13 @@
         </w:tabs>
         <w:spacing w:before="240"/>
         <w:rPr>
+          <w:b/>
+          <w:bCs/>
+          <w:lang w:val="es-CU"/>
+        </w:rPr>
+      </w:pPr>
+      <w:r>
+        <w:rPr>
           <w:rStyle w:val="nfasisintenso"/>
           <w:b/>
           <w:bCs/>
@@ -10881,14 +12160,9 @@
           <w:szCs w:val="28"/>
           <w:lang w:val="es-CU"/>
         </w:rPr>
-      </w:pPr>
-    </w:p>
-    <w:p>
-      <w:pPr>
-        <w:tabs>
-          <w:tab w:val="left" w:pos="6820"/>
-        </w:tabs>
-        <w:spacing w:before="240"/>
+        <w:t xml:space="preserve">TABLA A.S DESCENDENTE </w:t>
+      </w:r>
+      <w:r>
         <w:rPr>
           <w:rStyle w:val="nfasisintenso"/>
           <w:b/>
@@ -10898,14 +12172,9 @@
           <w:szCs w:val="28"/>
           <w:lang w:val="es-CU"/>
         </w:rPr>
-      </w:pPr>
-    </w:p>
-    <w:p>
-      <w:pPr>
-        <w:tabs>
-          <w:tab w:val="left" w:pos="6820"/>
-        </w:tabs>
-        <w:spacing w:before="240"/>
+        <w:t>(</w:t>
+      </w:r>
+      <w:r>
         <w:rPr>
           <w:rStyle w:val="nfasisintenso"/>
           <w:b/>
@@ -10915,14 +12184,9 @@
           <w:szCs w:val="28"/>
           <w:lang w:val="es-CU"/>
         </w:rPr>
-      </w:pPr>
-    </w:p>
-    <w:p>
-      <w:pPr>
-        <w:tabs>
-          <w:tab w:val="left" w:pos="6820"/>
-        </w:tabs>
-        <w:spacing w:before="240"/>
+        <w:t>LL</w:t>
+      </w:r>
+      <w:r>
         <w:rPr>
           <w:rStyle w:val="nfasisintenso"/>
           <w:b/>
@@ -10932,7 +12196,8 @@
           <w:szCs w:val="28"/>
           <w:lang w:val="es-CU"/>
         </w:rPr>
-      </w:pPr>
+        <w:t>)</w:t>
+      </w:r>
     </w:p>
     <w:p>
       <w:pPr>
@@ -10941,107 +12206,28 @@
         </w:tabs>
         <w:spacing w:before="240"/>
         <w:rPr>
-          <w:rStyle w:val="nfasisintenso"/>
-          <w:b/>
-          <w:bCs/>
-          <w:color w:val="C45911" w:themeColor="accent2" w:themeShade="BF"/>
-          <w:sz w:val="28"/>
-          <w:szCs w:val="28"/>
-          <w:lang w:val="es-CU"/>
+          <w:noProof/>
+          <w:lang w:val="en-US"/>
         </w:rPr>
       </w:pPr>
     </w:p>
     <w:p>
       <w:pPr>
-        <w:tabs>
-          <w:tab w:val="left" w:pos="6820"/>
-        </w:tabs>
-        <w:spacing w:before="240"/>
-        <w:rPr>
-          <w:b/>
-          <w:bCs/>
-          <w:lang w:val="es-CU"/>
-        </w:rPr>
-      </w:pPr>
-      <w:r>
-        <w:rPr>
-          <w:rStyle w:val="nfasisintenso"/>
-          <w:b/>
-          <w:bCs/>
-          <w:color w:val="C45911" w:themeColor="accent2" w:themeShade="BF"/>
-          <w:sz w:val="28"/>
-          <w:szCs w:val="28"/>
-          <w:lang w:val="es-CU"/>
-        </w:rPr>
-        <w:lastRenderedPageBreak/>
-        <w:t xml:space="preserve">TABLA A.S DESCENDENTE </w:t>
-      </w:r>
-      <w:r>
-        <w:rPr>
-          <w:rStyle w:val="nfasisintenso"/>
-          <w:b/>
-          <w:bCs/>
-          <w:color w:val="C45911" w:themeColor="accent2" w:themeShade="BF"/>
-          <w:sz w:val="28"/>
-          <w:szCs w:val="28"/>
-          <w:lang w:val="es-CU"/>
-        </w:rPr>
-        <w:t>(</w:t>
-      </w:r>
-      <w:r>
-        <w:rPr>
-          <w:rStyle w:val="nfasisintenso"/>
-          <w:b/>
-          <w:bCs/>
-          <w:color w:val="C45911" w:themeColor="accent2" w:themeShade="BF"/>
-          <w:sz w:val="28"/>
-          <w:szCs w:val="28"/>
-          <w:lang w:val="es-CU"/>
-        </w:rPr>
-        <w:t>LL</w:t>
-      </w:r>
-      <w:r>
-        <w:rPr>
-          <w:rStyle w:val="nfasisintenso"/>
-          <w:b/>
-          <w:bCs/>
-          <w:color w:val="C45911" w:themeColor="accent2" w:themeShade="BF"/>
-          <w:sz w:val="28"/>
-          <w:szCs w:val="28"/>
-          <w:lang w:val="es-CU"/>
-        </w:rPr>
-        <w:t>)</w:t>
-      </w:r>
-    </w:p>
-    <w:p>
-      <w:pPr>
-        <w:tabs>
-          <w:tab w:val="left" w:pos="6820"/>
-        </w:tabs>
-        <w:spacing w:before="240"/>
         <w:rPr>
           <w:noProof/>
           <w:lang w:val="en-US"/>
         </w:rPr>
       </w:pPr>
-    </w:p>
-    <w:p>
-      <w:pPr>
+      <w:r>
         <w:rPr>
           <w:noProof/>
           <w:lang w:val="en-US"/>
         </w:rPr>
-      </w:pPr>
-      <w:r>
-        <w:rPr>
-          <w:noProof/>
-          <w:lang w:val="en-US"/>
-        </w:rPr>
         <w:drawing>
-          <wp:inline distT="0" distB="0" distL="0" distR="0" wp14:anchorId="04F1F72F" wp14:editId="7BB9CCDD">
-            <wp:extent cx="6940658" cy="3141023"/>
-            <wp:effectExtent l="0" t="0" r="0" b="2540"/>
-            <wp:docPr id="3" name="Imagen 3"/>
+          <wp:inline distT="0" distB="0" distL="0" distR="0" wp14:anchorId="310FEE01" wp14:editId="3C756815">
+            <wp:extent cx="6964736" cy="3152775"/>
+            <wp:effectExtent l="0" t="0" r="7620" b="0"/>
+            <wp:docPr id="4" name="Imagen 4"/>
             <wp:cNvGraphicFramePr>
               <a:graphicFrameLocks xmlns:a="http://schemas.openxmlformats.org/drawingml/2006/main" noChangeAspect="1"/>
             </wp:cNvGraphicFramePr>
@@ -11049,7 +12235,7 @@
               <a:graphicData uri="http://schemas.openxmlformats.org/drawingml/2006/picture">
                 <pic:pic xmlns:pic="http://schemas.openxmlformats.org/drawingml/2006/picture">
                   <pic:nvPicPr>
-                    <pic:cNvPr id="0" name="Picture 6"/>
+                    <pic:cNvPr id="0" name="Picture 10"/>
                     <pic:cNvPicPr>
                       <a:picLocks noChangeAspect="1" noChangeArrowheads="1"/>
                     </pic:cNvPicPr>
@@ -11070,7 +12256,7 @@
                   <pic:spPr bwMode="auto">
                     <a:xfrm>
                       <a:off x="0" y="0"/>
-                      <a:ext cx="6946912" cy="3143853"/>
+                      <a:ext cx="6970592" cy="3155426"/>
                     </a:xfrm>
                     <a:prstGeom prst="rect">
                       <a:avLst/>
@@ -11211,21 +12397,21 @@
         <v:path o:extrusionok="f" gradientshapeok="t" o:connecttype="rect"/>
         <o:lock v:ext="edit" aspectratio="t"/>
       </v:shapetype>
-      <v:shape id="_x0000_i1873" type="#_x0000_t75" style="width:30.5pt;height:27.05pt;visibility:visible" o:bullet="t">
+      <v:shape id="_x0000_i2305" type="#_x0000_t75" style="width:30.5pt;height:27.05pt;visibility:visible" o:bullet="t">
         <v:imagedata r:id="rId1" o:title=""/>
       </v:shape>
     </w:pict>
   </w:numPicBullet>
   <w:numPicBullet w:numPicBulletId="1">
     <w:pict>
-      <v:shape id="_x0000_i1874" type="#_x0000_t75" style="width:30.5pt;height:27.05pt;visibility:visible" o:bullet="t">
+      <v:shape id="_x0000_i2306" type="#_x0000_t75" style="width:30.5pt;height:27.05pt;visibility:visible" o:bullet="t">
         <v:imagedata r:id="rId2" o:title=""/>
       </v:shape>
     </w:pict>
   </w:numPicBullet>
   <w:numPicBullet w:numPicBulletId="2">
     <w:pict>
-      <v:shape id="_x0000_i1875" type="#_x0000_t75" style="width:24.05pt;height:21.8pt;visibility:visible" o:bullet="t">
+      <v:shape id="_x0000_i2307" type="#_x0000_t75" style="width:24.05pt;height:21.8pt;visibility:visible" o:bullet="t">
         <v:imagedata r:id="rId3" o:title=""/>
       </v:shape>
     </w:pict>
@@ -11344,6 +12530,92 @@
     </w:lvl>
   </w:abstractNum>
   <w:abstractNum w:abstractNumId="1" w15:restartNumberingAfterBreak="0">
+    <w:nsid w:val="05F666D6"/>
+    <w:multiLevelType w:val="hybridMultilevel"/>
+    <w:tmpl w:val="DB68B8FA"/>
+    <w:lvl w:ilvl="0" w:tplc="5C0A000F">
+      <w:start w:val="1"/>
+      <w:numFmt w:val="decimal"/>
+      <w:lvlText w:val="%1."/>
+      <w:lvlJc w:val="left"/>
+      <w:pPr>
+        <w:ind w:left="720" w:hanging="360"/>
+      </w:pPr>
+    </w:lvl>
+    <w:lvl w:ilvl="1" w:tplc="5C0A0019" w:tentative="1">
+      <w:start w:val="1"/>
+      <w:numFmt w:val="lowerLetter"/>
+      <w:lvlText w:val="%2."/>
+      <w:lvlJc w:val="left"/>
+      <w:pPr>
+        <w:ind w:left="1440" w:hanging="360"/>
+      </w:pPr>
+    </w:lvl>
+    <w:lvl w:ilvl="2" w:tplc="5C0A001B" w:tentative="1">
+      <w:start w:val="1"/>
+      <w:numFmt w:val="lowerRoman"/>
+      <w:lvlText w:val="%3."/>
+      <w:lvlJc w:val="right"/>
+      <w:pPr>
+        <w:ind w:left="2160" w:hanging="180"/>
+      </w:pPr>
+    </w:lvl>
+    <w:lvl w:ilvl="3" w:tplc="5C0A000F" w:tentative="1">
+      <w:start w:val="1"/>
+      <w:numFmt w:val="decimal"/>
+      <w:lvlText w:val="%4."/>
+      <w:lvlJc w:val="left"/>
+      <w:pPr>
+        <w:ind w:left="2880" w:hanging="360"/>
+      </w:pPr>
+    </w:lvl>
+    <w:lvl w:ilvl="4" w:tplc="5C0A0019" w:tentative="1">
+      <w:start w:val="1"/>
+      <w:numFmt w:val="lowerLetter"/>
+      <w:lvlText w:val="%5."/>
+      <w:lvlJc w:val="left"/>
+      <w:pPr>
+        <w:ind w:left="3600" w:hanging="360"/>
+      </w:pPr>
+    </w:lvl>
+    <w:lvl w:ilvl="5" w:tplc="5C0A001B" w:tentative="1">
+      <w:start w:val="1"/>
+      <w:numFmt w:val="lowerRoman"/>
+      <w:lvlText w:val="%6."/>
+      <w:lvlJc w:val="right"/>
+      <w:pPr>
+        <w:ind w:left="4320" w:hanging="180"/>
+      </w:pPr>
+    </w:lvl>
+    <w:lvl w:ilvl="6" w:tplc="5C0A000F" w:tentative="1">
+      <w:start w:val="1"/>
+      <w:numFmt w:val="decimal"/>
+      <w:lvlText w:val="%7."/>
+      <w:lvlJc w:val="left"/>
+      <w:pPr>
+        <w:ind w:left="5040" w:hanging="360"/>
+      </w:pPr>
+    </w:lvl>
+    <w:lvl w:ilvl="7" w:tplc="5C0A0019" w:tentative="1">
+      <w:start w:val="1"/>
+      <w:numFmt w:val="lowerLetter"/>
+      <w:lvlText w:val="%8."/>
+      <w:lvlJc w:val="left"/>
+      <w:pPr>
+        <w:ind w:left="5760" w:hanging="360"/>
+      </w:pPr>
+    </w:lvl>
+    <w:lvl w:ilvl="8" w:tplc="5C0A001B" w:tentative="1">
+      <w:start w:val="1"/>
+      <w:numFmt w:val="lowerRoman"/>
+      <w:lvlText w:val="%9."/>
+      <w:lvlJc w:val="right"/>
+      <w:pPr>
+        <w:ind w:left="6480" w:hanging="180"/>
+      </w:pPr>
+    </w:lvl>
+  </w:abstractNum>
+  <w:abstractNum w:abstractNumId="2" w15:restartNumberingAfterBreak="0">
     <w:nsid w:val="179F62DB"/>
     <w:multiLevelType w:val="hybridMultilevel"/>
     <w:tmpl w:val="CD140724"/>
@@ -11457,7 +12729,7 @@
       </w:rPr>
     </w:lvl>
   </w:abstractNum>
-  <w:abstractNum w:abstractNumId="2" w15:restartNumberingAfterBreak="0">
+  <w:abstractNum w:abstractNumId="3" w15:restartNumberingAfterBreak="0">
     <w:nsid w:val="24686308"/>
     <w:multiLevelType w:val="hybridMultilevel"/>
     <w:tmpl w:val="EF32D704"/>
@@ -11576,7 +12848,190 @@
       </w:rPr>
     </w:lvl>
   </w:abstractNum>
-  <w:abstractNum w:abstractNumId="3" w15:restartNumberingAfterBreak="0">
+  <w:abstractNum w:abstractNumId="4" w15:restartNumberingAfterBreak="0">
+    <w:nsid w:val="3AC66ED1"/>
+    <w:multiLevelType w:val="hybridMultilevel"/>
+    <w:tmpl w:val="36EC483E"/>
+    <w:lvl w:ilvl="0" w:tplc="FC444568">
+      <w:start w:val="1"/>
+      <w:numFmt w:val="decimal"/>
+      <w:lvlText w:val="%1."/>
+      <w:lvlJc w:val="left"/>
+      <w:pPr>
+        <w:ind w:left="720" w:hanging="360"/>
+      </w:pPr>
+      <w:rPr>
+        <w:rFonts w:asciiTheme="minorHAnsi" w:hAnsiTheme="minorHAnsi" w:cstheme="minorHAnsi" w:hint="default"/>
+        <w:b w:val="0"/>
+        <w:bCs w:val="0"/>
+        <w:color w:val="auto"/>
+      </w:rPr>
+    </w:lvl>
+    <w:lvl w:ilvl="1" w:tplc="5C0A0019" w:tentative="1">
+      <w:start w:val="1"/>
+      <w:numFmt w:val="lowerLetter"/>
+      <w:lvlText w:val="%2."/>
+      <w:lvlJc w:val="left"/>
+      <w:pPr>
+        <w:ind w:left="1440" w:hanging="360"/>
+      </w:pPr>
+    </w:lvl>
+    <w:lvl w:ilvl="2" w:tplc="5C0A001B" w:tentative="1">
+      <w:start w:val="1"/>
+      <w:numFmt w:val="lowerRoman"/>
+      <w:lvlText w:val="%3."/>
+      <w:lvlJc w:val="right"/>
+      <w:pPr>
+        <w:ind w:left="2160" w:hanging="180"/>
+      </w:pPr>
+    </w:lvl>
+    <w:lvl w:ilvl="3" w:tplc="5C0A000F" w:tentative="1">
+      <w:start w:val="1"/>
+      <w:numFmt w:val="decimal"/>
+      <w:lvlText w:val="%4."/>
+      <w:lvlJc w:val="left"/>
+      <w:pPr>
+        <w:ind w:left="2880" w:hanging="360"/>
+      </w:pPr>
+    </w:lvl>
+    <w:lvl w:ilvl="4" w:tplc="5C0A0019" w:tentative="1">
+      <w:start w:val="1"/>
+      <w:numFmt w:val="lowerLetter"/>
+      <w:lvlText w:val="%5."/>
+      <w:lvlJc w:val="left"/>
+      <w:pPr>
+        <w:ind w:left="3600" w:hanging="360"/>
+      </w:pPr>
+    </w:lvl>
+    <w:lvl w:ilvl="5" w:tplc="5C0A001B" w:tentative="1">
+      <w:start w:val="1"/>
+      <w:numFmt w:val="lowerRoman"/>
+      <w:lvlText w:val="%6."/>
+      <w:lvlJc w:val="right"/>
+      <w:pPr>
+        <w:ind w:left="4320" w:hanging="180"/>
+      </w:pPr>
+    </w:lvl>
+    <w:lvl w:ilvl="6" w:tplc="5C0A000F" w:tentative="1">
+      <w:start w:val="1"/>
+      <w:numFmt w:val="decimal"/>
+      <w:lvlText w:val="%7."/>
+      <w:lvlJc w:val="left"/>
+      <w:pPr>
+        <w:ind w:left="5040" w:hanging="360"/>
+      </w:pPr>
+    </w:lvl>
+    <w:lvl w:ilvl="7" w:tplc="5C0A0019" w:tentative="1">
+      <w:start w:val="1"/>
+      <w:numFmt w:val="lowerLetter"/>
+      <w:lvlText w:val="%8."/>
+      <w:lvlJc w:val="left"/>
+      <w:pPr>
+        <w:ind w:left="5760" w:hanging="360"/>
+      </w:pPr>
+    </w:lvl>
+    <w:lvl w:ilvl="8" w:tplc="5C0A001B" w:tentative="1">
+      <w:start w:val="1"/>
+      <w:numFmt w:val="lowerRoman"/>
+      <w:lvlText w:val="%9."/>
+      <w:lvlJc w:val="right"/>
+      <w:pPr>
+        <w:ind w:left="6480" w:hanging="180"/>
+      </w:pPr>
+    </w:lvl>
+  </w:abstractNum>
+  <w:abstractNum w:abstractNumId="5" w15:restartNumberingAfterBreak="0">
+    <w:nsid w:val="3EA74107"/>
+    <w:multiLevelType w:val="hybridMultilevel"/>
+    <w:tmpl w:val="D6A292F0"/>
+    <w:lvl w:ilvl="0" w:tplc="AA8EBC62">
+      <w:start w:val="1"/>
+      <w:numFmt w:val="decimal"/>
+      <w:lvlText w:val="%1."/>
+      <w:lvlJc w:val="left"/>
+      <w:pPr>
+        <w:ind w:left="720" w:hanging="360"/>
+      </w:pPr>
+      <w:rPr>
+        <w:rFonts w:asciiTheme="minorHAnsi" w:hAnsiTheme="minorHAnsi" w:cstheme="minorHAnsi" w:hint="default"/>
+        <w:b w:val="0"/>
+        <w:bCs w:val="0"/>
+      </w:rPr>
+    </w:lvl>
+    <w:lvl w:ilvl="1" w:tplc="5C0A0019" w:tentative="1">
+      <w:start w:val="1"/>
+      <w:numFmt w:val="lowerLetter"/>
+      <w:lvlText w:val="%2."/>
+      <w:lvlJc w:val="left"/>
+      <w:pPr>
+        <w:ind w:left="1440" w:hanging="360"/>
+      </w:pPr>
+    </w:lvl>
+    <w:lvl w:ilvl="2" w:tplc="5C0A001B" w:tentative="1">
+      <w:start w:val="1"/>
+      <w:numFmt w:val="lowerRoman"/>
+      <w:lvlText w:val="%3."/>
+      <w:lvlJc w:val="right"/>
+      <w:pPr>
+        <w:ind w:left="2160" w:hanging="180"/>
+      </w:pPr>
+    </w:lvl>
+    <w:lvl w:ilvl="3" w:tplc="5C0A000F" w:tentative="1">
+      <w:start w:val="1"/>
+      <w:numFmt w:val="decimal"/>
+      <w:lvlText w:val="%4."/>
+      <w:lvlJc w:val="left"/>
+      <w:pPr>
+        <w:ind w:left="2880" w:hanging="360"/>
+      </w:pPr>
+    </w:lvl>
+    <w:lvl w:ilvl="4" w:tplc="5C0A0019" w:tentative="1">
+      <w:start w:val="1"/>
+      <w:numFmt w:val="lowerLetter"/>
+      <w:lvlText w:val="%5."/>
+      <w:lvlJc w:val="left"/>
+      <w:pPr>
+        <w:ind w:left="3600" w:hanging="360"/>
+      </w:pPr>
+    </w:lvl>
+    <w:lvl w:ilvl="5" w:tplc="5C0A001B" w:tentative="1">
+      <w:start w:val="1"/>
+      <w:numFmt w:val="lowerRoman"/>
+      <w:lvlText w:val="%6."/>
+      <w:lvlJc w:val="right"/>
+      <w:pPr>
+        <w:ind w:left="4320" w:hanging="180"/>
+      </w:pPr>
+    </w:lvl>
+    <w:lvl w:ilvl="6" w:tplc="5C0A000F" w:tentative="1">
+      <w:start w:val="1"/>
+      <w:numFmt w:val="decimal"/>
+      <w:lvlText w:val="%7."/>
+      <w:lvlJc w:val="left"/>
+      <w:pPr>
+        <w:ind w:left="5040" w:hanging="360"/>
+      </w:pPr>
+    </w:lvl>
+    <w:lvl w:ilvl="7" w:tplc="5C0A0019" w:tentative="1">
+      <w:start w:val="1"/>
+      <w:numFmt w:val="lowerLetter"/>
+      <w:lvlText w:val="%8."/>
+      <w:lvlJc w:val="left"/>
+      <w:pPr>
+        <w:ind w:left="5760" w:hanging="360"/>
+      </w:pPr>
+    </w:lvl>
+    <w:lvl w:ilvl="8" w:tplc="5C0A001B" w:tentative="1">
+      <w:start w:val="1"/>
+      <w:numFmt w:val="lowerRoman"/>
+      <w:lvlText w:val="%9."/>
+      <w:lvlJc w:val="right"/>
+      <w:pPr>
+        <w:ind w:left="6480" w:hanging="180"/>
+      </w:pPr>
+    </w:lvl>
+  </w:abstractNum>
+  <w:abstractNum w:abstractNumId="6" w15:restartNumberingAfterBreak="0">
     <w:nsid w:val="4E013A4D"/>
     <w:multiLevelType w:val="hybridMultilevel"/>
     <w:tmpl w:val="D876B1B8"/>
@@ -11692,7 +13147,7 @@
       </w:rPr>
     </w:lvl>
   </w:abstractNum>
-  <w:abstractNum w:abstractNumId="4" w15:restartNumberingAfterBreak="0">
+  <w:abstractNum w:abstractNumId="7" w15:restartNumberingAfterBreak="0">
     <w:nsid w:val="4EBF3B1E"/>
     <w:multiLevelType w:val="hybridMultilevel"/>
     <w:tmpl w:val="BF8E3002"/>
@@ -11782,7 +13237,7 @@
       </w:pPr>
     </w:lvl>
   </w:abstractNum>
-  <w:abstractNum w:abstractNumId="5" w15:restartNumberingAfterBreak="0">
+  <w:abstractNum w:abstractNumId="8" w15:restartNumberingAfterBreak="0">
     <w:nsid w:val="5A831B16"/>
     <w:multiLevelType w:val="hybridMultilevel"/>
     <w:tmpl w:val="AD66D642"/>
@@ -11895,7 +13350,93 @@
       </w:rPr>
     </w:lvl>
   </w:abstractNum>
-  <w:abstractNum w:abstractNumId="6" w15:restartNumberingAfterBreak="0">
+  <w:abstractNum w:abstractNumId="9" w15:restartNumberingAfterBreak="0">
+    <w:nsid w:val="5AAC3CA4"/>
+    <w:multiLevelType w:val="hybridMultilevel"/>
+    <w:tmpl w:val="3F3647C6"/>
+    <w:lvl w:ilvl="0" w:tplc="5C0A000F">
+      <w:start w:val="1"/>
+      <w:numFmt w:val="decimal"/>
+      <w:lvlText w:val="%1."/>
+      <w:lvlJc w:val="left"/>
+      <w:pPr>
+        <w:ind w:left="720" w:hanging="360"/>
+      </w:pPr>
+    </w:lvl>
+    <w:lvl w:ilvl="1" w:tplc="5C0A0019" w:tentative="1">
+      <w:start w:val="1"/>
+      <w:numFmt w:val="lowerLetter"/>
+      <w:lvlText w:val="%2."/>
+      <w:lvlJc w:val="left"/>
+      <w:pPr>
+        <w:ind w:left="1440" w:hanging="360"/>
+      </w:pPr>
+    </w:lvl>
+    <w:lvl w:ilvl="2" w:tplc="5C0A001B" w:tentative="1">
+      <w:start w:val="1"/>
+      <w:numFmt w:val="lowerRoman"/>
+      <w:lvlText w:val="%3."/>
+      <w:lvlJc w:val="right"/>
+      <w:pPr>
+        <w:ind w:left="2160" w:hanging="180"/>
+      </w:pPr>
+    </w:lvl>
+    <w:lvl w:ilvl="3" w:tplc="5C0A000F" w:tentative="1">
+      <w:start w:val="1"/>
+      <w:numFmt w:val="decimal"/>
+      <w:lvlText w:val="%4."/>
+      <w:lvlJc w:val="left"/>
+      <w:pPr>
+        <w:ind w:left="2880" w:hanging="360"/>
+      </w:pPr>
+    </w:lvl>
+    <w:lvl w:ilvl="4" w:tplc="5C0A0019" w:tentative="1">
+      <w:start w:val="1"/>
+      <w:numFmt w:val="lowerLetter"/>
+      <w:lvlText w:val="%5."/>
+      <w:lvlJc w:val="left"/>
+      <w:pPr>
+        <w:ind w:left="3600" w:hanging="360"/>
+      </w:pPr>
+    </w:lvl>
+    <w:lvl w:ilvl="5" w:tplc="5C0A001B" w:tentative="1">
+      <w:start w:val="1"/>
+      <w:numFmt w:val="lowerRoman"/>
+      <w:lvlText w:val="%6."/>
+      <w:lvlJc w:val="right"/>
+      <w:pPr>
+        <w:ind w:left="4320" w:hanging="180"/>
+      </w:pPr>
+    </w:lvl>
+    <w:lvl w:ilvl="6" w:tplc="5C0A000F" w:tentative="1">
+      <w:start w:val="1"/>
+      <w:numFmt w:val="decimal"/>
+      <w:lvlText w:val="%7."/>
+      <w:lvlJc w:val="left"/>
+      <w:pPr>
+        <w:ind w:left="5040" w:hanging="360"/>
+      </w:pPr>
+    </w:lvl>
+    <w:lvl w:ilvl="7" w:tplc="5C0A0019" w:tentative="1">
+      <w:start w:val="1"/>
+      <w:numFmt w:val="lowerLetter"/>
+      <w:lvlText w:val="%8."/>
+      <w:lvlJc w:val="left"/>
+      <w:pPr>
+        <w:ind w:left="5760" w:hanging="360"/>
+      </w:pPr>
+    </w:lvl>
+    <w:lvl w:ilvl="8" w:tplc="5C0A001B" w:tentative="1">
+      <w:start w:val="1"/>
+      <w:numFmt w:val="lowerRoman"/>
+      <w:lvlText w:val="%9."/>
+      <w:lvlJc w:val="right"/>
+      <w:pPr>
+        <w:ind w:left="6480" w:hanging="180"/>
+      </w:pPr>
+    </w:lvl>
+  </w:abstractNum>
+  <w:abstractNum w:abstractNumId="10" w15:restartNumberingAfterBreak="0">
     <w:nsid w:val="5ACC0822"/>
     <w:multiLevelType w:val="hybridMultilevel"/>
     <w:tmpl w:val="50FAE88C"/>
@@ -12011,7 +13552,7 @@
       </w:rPr>
     </w:lvl>
   </w:abstractNum>
-  <w:abstractNum w:abstractNumId="7" w15:restartNumberingAfterBreak="0">
+  <w:abstractNum w:abstractNumId="11" w15:restartNumberingAfterBreak="0">
     <w:nsid w:val="7B8B6663"/>
     <w:multiLevelType w:val="hybridMultilevel"/>
     <w:tmpl w:val="70C0EF32"/>
@@ -12125,28 +13666,40 @@
     </w:lvl>
   </w:abstractNum>
   <w:num w:numId="1" w16cid:durableId="795442839">
+    <w:abstractNumId w:val="3"/>
+  </w:num>
+  <w:num w:numId="2" w16cid:durableId="901912843">
+    <w:abstractNumId w:val="6"/>
+  </w:num>
+  <w:num w:numId="3" w16cid:durableId="758257149">
+    <w:abstractNumId w:val="7"/>
+  </w:num>
+  <w:num w:numId="4" w16cid:durableId="2144033806">
+    <w:abstractNumId w:val="10"/>
+  </w:num>
+  <w:num w:numId="5" w16cid:durableId="370498298">
+    <w:abstractNumId w:val="11"/>
+  </w:num>
+  <w:num w:numId="6" w16cid:durableId="2018533025">
     <w:abstractNumId w:val="2"/>
   </w:num>
-  <w:num w:numId="2" w16cid:durableId="901912843">
-    <w:abstractNumId w:val="3"/>
-  </w:num>
-  <w:num w:numId="3" w16cid:durableId="758257149">
-    <w:abstractNumId w:val="4"/>
-  </w:num>
-  <w:num w:numId="4" w16cid:durableId="2144033806">
-    <w:abstractNumId w:val="6"/>
-  </w:num>
-  <w:num w:numId="5" w16cid:durableId="370498298">
-    <w:abstractNumId w:val="7"/>
-  </w:num>
-  <w:num w:numId="6" w16cid:durableId="2018533025">
-    <w:abstractNumId w:val="1"/>
-  </w:num>
   <w:num w:numId="7" w16cid:durableId="631786870">
-    <w:abstractNumId w:val="5"/>
+    <w:abstractNumId w:val="8"/>
   </w:num>
   <w:num w:numId="8" w16cid:durableId="2146198021">
     <w:abstractNumId w:val="0"/>
+  </w:num>
+  <w:num w:numId="9" w16cid:durableId="1305236476">
+    <w:abstractNumId w:val="4"/>
+  </w:num>
+  <w:num w:numId="10" w16cid:durableId="1672832907">
+    <w:abstractNumId w:val="1"/>
+  </w:num>
+  <w:num w:numId="11" w16cid:durableId="1354842868">
+    <w:abstractNumId w:val="9"/>
+  </w:num>
+  <w:num w:numId="12" w16cid:durableId="1573809037">
+    <w:abstractNumId w:val="5"/>
   </w:num>
 </w:numbering>
 </file>

</xml_diff>